<commit_message>
minor edits to doc
</commit_message>
<xml_diff>
--- a/7 compiledDoc/compiledDoc_final.docx
+++ b/7 compiledDoc/compiledDoc_final.docx
@@ -513,7 +513,7 @@
     </w:p>
     <w:p>
       <w:r>
-        <w:t xml:space="preserve">Hi my name is Jason Tilgner , I am one of the </w:t>
+        <w:t xml:space="preserve">Hi my name is Jason Tilgner, I am one of the </w:t>
       </w:r>
       <w:r>
         <w:t>Red Panthers</w:t>
@@ -530,7 +530,13 @@
         <w:t>T</w:t>
       </w:r>
       <w:r>
-        <w:t xml:space="preserve">yrion. I have been working in a few different IT positions over the last 10 years, and have also got a couple of different IT certificates. I am doing this course as I enjoy IT and also wish to progress my current career into software development or project management. My main hobby is I like to gym and also go to cross fit. </w:t>
+        <w:t>yrion. I have been working in a few different IT positions over the last 10 years</w:t>
+      </w:r>
+      <w:r>
+        <w:t xml:space="preserve"> </w:t>
+      </w:r>
+      <w:r>
+        <w:t xml:space="preserve">and have also got a couple of different IT certificates. I am doing this course as I enjoy IT and also wish to progress my current career into software development or project management. My main hobby is I like to gym and also go to cross fit. </w:t>
       </w:r>
     </w:p>
     <w:p/>
@@ -2332,6 +2338,11 @@
     <w:p>
       <w:r>
         <w:t>The is nothing in the list for IoT engineer, making it a boutique line of work.</w:t>
+      </w:r>
+    </w:p>
+    <w:p>
+      <w:r>
+        <w:br w:type="page"/>
       </w:r>
     </w:p>
     <w:p/>
@@ -2802,7 +2813,6 @@
                 <w:rFonts w:ascii="Calibri" w:eastAsia="Times New Roman" w:hAnsi="Calibri" w:cs="Calibri"/>
                 <w:lang w:eastAsia="en-AU"/>
               </w:rPr>
-              <w:lastRenderedPageBreak/>
               <w:t>3</w:t>
             </w:r>
           </w:p>
@@ -6622,6 +6632,7 @@
                 <w:rFonts w:ascii="Calibri" w:eastAsia="Times New Roman" w:hAnsi="Calibri" w:cs="Calibri"/>
                 <w:lang w:eastAsia="en-AU"/>
               </w:rPr>
+              <w:lastRenderedPageBreak/>
               <w:t>Desktop Engineer</w:t>
             </w:r>
           </w:p>
@@ -9174,6 +9185,7 @@
                 <w:color w:val="FFFFFF"/>
                 <w:lang w:eastAsia="en-AU"/>
               </w:rPr>
+              <w:lastRenderedPageBreak/>
               <w:t>Title</w:t>
             </w:r>
           </w:p>
@@ -9723,7 +9735,6 @@
                 <w:rFonts w:ascii="Calibri" w:eastAsia="Times New Roman" w:hAnsi="Calibri" w:cs="Calibri"/>
                 <w:lang w:eastAsia="en-AU"/>
               </w:rPr>
-              <w:lastRenderedPageBreak/>
               <w:t>Senior Developer</w:t>
             </w:r>
           </w:p>
@@ -11946,6 +11957,7 @@
                 <w:rFonts w:ascii="Calibri" w:eastAsia="Times New Roman" w:hAnsi="Calibri" w:cs="Calibri"/>
                 <w:lang w:eastAsia="en-AU"/>
               </w:rPr>
+              <w:lastRenderedPageBreak/>
               <w:t>Security Architect</w:t>
             </w:r>
           </w:p>
@@ -12558,7 +12570,6 @@
                 <w:rFonts w:ascii="Calibri" w:eastAsia="Times New Roman" w:hAnsi="Calibri" w:cs="Calibri"/>
                 <w:lang w:eastAsia="en-AU"/>
               </w:rPr>
-              <w:lastRenderedPageBreak/>
               <w:t>Security Manager</w:t>
             </w:r>
           </w:p>
@@ -13069,6 +13080,7 @@
           <w:bCs/>
           <w:lang w:val="en-GB"/>
         </w:rPr>
+        <w:lastRenderedPageBreak/>
         <w:t>Jake McAndrew:</w:t>
       </w:r>
     </w:p>
@@ -13436,6 +13448,7 @@
           <w:bCs/>
           <w:lang w:val="en-GB"/>
         </w:rPr>
+        <w:lastRenderedPageBreak/>
         <w:t>What are the three highest ranked IT-specific skills which are not in your required skill set?</w:t>
       </w:r>
     </w:p>
@@ -13494,259 +13507,259 @@
           <w:rFonts w:ascii="Calibri" w:eastAsia="Calibri" w:hAnsi="Calibri" w:cs="Calibri"/>
           <w:lang w:val="en-GB"/>
         </w:rPr>
+        <w:t>Problem Solving: 6/6 members in our group have problem solving as an important skill for their ideal job.</w:t>
+      </w:r>
+    </w:p>
+    <w:p>
+      <w:pPr>
+        <w:rPr>
+          <w:rFonts w:ascii="Calibri" w:eastAsia="Calibri" w:hAnsi="Calibri" w:cs="Calibri"/>
+        </w:rPr>
+      </w:pPr>
+      <w:r>
+        <w:rPr>
+          <w:rFonts w:ascii="Calibri" w:eastAsia="Calibri" w:hAnsi="Calibri" w:cs="Calibri"/>
+          <w:lang w:val="en-GB"/>
+        </w:rPr>
+        <w:t>Organisational Skills: 3/6 members in our group have organisational skills as an important skill for their ideal job.</w:t>
+      </w:r>
+    </w:p>
+    <w:p>
+      <w:pPr>
+        <w:rPr>
+          <w:rFonts w:ascii="Calibri" w:eastAsia="Calibri" w:hAnsi="Calibri" w:cs="Calibri"/>
+        </w:rPr>
+      </w:pPr>
+      <w:r>
+        <w:rPr>
+          <w:rFonts w:ascii="Calibri" w:eastAsia="Calibri" w:hAnsi="Calibri" w:cs="Calibri"/>
+          <w:lang w:val="en-GB"/>
+        </w:rPr>
+        <w:t>Writing: 1/6 members in our group have writing as an important skill for their ideal job.</w:t>
+      </w:r>
+    </w:p>
+    <w:p>
+      <w:pPr>
+        <w:rPr>
+          <w:rFonts w:ascii="Calibri" w:eastAsia="Calibri" w:hAnsi="Calibri" w:cs="Calibri"/>
+        </w:rPr>
+      </w:pPr>
+      <w:r>
+        <w:rPr>
+          <w:rFonts w:ascii="Calibri" w:eastAsia="Calibri" w:hAnsi="Calibri" w:cs="Calibri"/>
+          <w:lang w:val="en-GB"/>
+        </w:rPr>
+        <w:t>Teamwork/Collaboration: 3/6 members in our group have teamwork/collaboration as an important skill for their ideal job.</w:t>
+      </w:r>
+    </w:p>
+    <w:p>
+      <w:pPr>
+        <w:rPr>
+          <w:rFonts w:ascii="Calibri" w:eastAsia="Calibri" w:hAnsi="Calibri" w:cs="Calibri"/>
+        </w:rPr>
+      </w:pPr>
+      <w:r>
+        <w:rPr>
+          <w:rFonts w:ascii="Calibri" w:eastAsia="Calibri" w:hAnsi="Calibri" w:cs="Calibri"/>
+          <w:lang w:val="en-GB"/>
+        </w:rPr>
+        <w:t>Troubleshooting: 5/6 members in our group have troubleshooting as an important skill for their ideal job.</w:t>
+      </w:r>
+    </w:p>
+    <w:p>
+      <w:pPr>
+        <w:rPr>
+          <w:rFonts w:ascii="Calibri" w:eastAsia="Calibri" w:hAnsi="Calibri" w:cs="Calibri"/>
+        </w:rPr>
+      </w:pPr>
+      <w:r>
+        <w:rPr>
+          <w:rFonts w:ascii="Calibri" w:eastAsia="Calibri" w:hAnsi="Calibri" w:cs="Calibri"/>
+          <w:lang w:val="en-GB"/>
+        </w:rPr>
+        <w:t>Planning: 5/6 members in our group have planning as an important skill for their ideal job.</w:t>
+      </w:r>
+    </w:p>
+    <w:p>
+      <w:pPr>
+        <w:rPr>
+          <w:rFonts w:ascii="Calibri" w:eastAsia="Calibri" w:hAnsi="Calibri" w:cs="Calibri"/>
+        </w:rPr>
+      </w:pPr>
+      <w:r>
+        <w:rPr>
+          <w:rFonts w:ascii="Calibri" w:eastAsia="Calibri" w:hAnsi="Calibri" w:cs="Calibri"/>
+          <w:lang w:val="en-GB"/>
+        </w:rPr>
+        <w:t>Detail-Orientated: 5/6 members in our group have being detail-orientated as an important skill for their ideal job.</w:t>
+      </w:r>
+    </w:p>
+    <w:p>
+      <w:pPr>
+        <w:rPr>
+          <w:rFonts w:ascii="Calibri" w:eastAsia="Calibri" w:hAnsi="Calibri" w:cs="Calibri"/>
+        </w:rPr>
+      </w:pPr>
+      <w:r>
+        <w:rPr>
+          <w:rFonts w:ascii="Calibri" w:eastAsia="Calibri" w:hAnsi="Calibri" w:cs="Calibri"/>
+          <w:lang w:val="en-GB"/>
+        </w:rPr>
+        <w:t>Creativity: 3/6 members in our group have creativity as an important skill for their ideal job.</w:t>
+      </w:r>
+    </w:p>
+    <w:p>
+      <w:pPr>
+        <w:rPr>
+          <w:rFonts w:ascii="Calibri" w:eastAsia="Calibri" w:hAnsi="Calibri" w:cs="Calibri"/>
+        </w:rPr>
+      </w:pPr>
+      <w:r>
+        <w:rPr>
+          <w:rFonts w:ascii="Calibri" w:eastAsia="Calibri" w:hAnsi="Calibri" w:cs="Calibri"/>
+          <w:lang w:val="en-GB"/>
+        </w:rPr>
+        <w:t>Research: No members of our group have research as an important skill for their ideal job.</w:t>
+      </w:r>
+    </w:p>
+    <w:p>
+      <w:pPr>
+        <w:rPr>
+          <w:rFonts w:ascii="Calibri" w:eastAsia="Calibri" w:hAnsi="Calibri" w:cs="Calibri"/>
+        </w:rPr>
+      </w:pPr>
+      <w:r>
+        <w:rPr>
+          <w:rFonts w:ascii="Calibri" w:eastAsia="Calibri" w:hAnsi="Calibri" w:cs="Calibri"/>
+          <w:lang w:val="en-GB"/>
+        </w:rPr>
+        <w:t>Leadership: 2/6 members in our group have leadership as an important skill for their ideal job.</w:t>
+      </w:r>
+    </w:p>
+    <w:p>
+      <w:pPr>
+        <w:rPr>
+          <w:rFonts w:ascii="Calibri" w:eastAsia="Calibri" w:hAnsi="Calibri" w:cs="Calibri"/>
+        </w:rPr>
+      </w:pPr>
+      <w:r>
+        <w:rPr>
+          <w:rFonts w:ascii="Calibri" w:eastAsia="Calibri" w:hAnsi="Calibri" w:cs="Calibri"/>
+          <w:lang w:val="en-GB"/>
+        </w:rPr>
+        <w:t>Time Management: 3/6 members in our group have leadership as an important skill for their ideal job.</w:t>
+      </w:r>
+    </w:p>
+    <w:p>
+      <w:pPr>
+        <w:rPr>
+          <w:rFonts w:ascii="Calibri" w:eastAsia="Calibri" w:hAnsi="Calibri" w:cs="Calibri"/>
+        </w:rPr>
+      </w:pPr>
+      <w:r>
+        <w:rPr>
+          <w:rFonts w:ascii="Calibri" w:eastAsia="Calibri" w:hAnsi="Calibri" w:cs="Calibri"/>
+          <w:lang w:val="en-GB"/>
+        </w:rPr>
+        <w:t>Quality Assurance and Control: No members of our group have quality assurance as an important skill for their ideal job.</w:t>
+      </w:r>
+    </w:p>
+    <w:p>
+      <w:pPr>
+        <w:rPr>
+          <w:rFonts w:ascii="Calibri" w:eastAsia="Calibri" w:hAnsi="Calibri" w:cs="Calibri"/>
+        </w:rPr>
+      </w:pPr>
+      <w:r>
+        <w:rPr>
+          <w:rFonts w:ascii="Calibri" w:eastAsia="Calibri" w:hAnsi="Calibri" w:cs="Calibri"/>
+          <w:lang w:val="en-GB"/>
+        </w:rPr>
+        <w:t>Presentation Skills: No members of our group have presentation as an important skill for their ideal job.</w:t>
+      </w:r>
+    </w:p>
+    <w:p>
+      <w:pPr>
+        <w:rPr>
+          <w:rFonts w:ascii="Calibri" w:eastAsia="Calibri" w:hAnsi="Calibri" w:cs="Calibri"/>
+        </w:rPr>
+      </w:pPr>
+      <w:r>
+        <w:rPr>
+          <w:rFonts w:ascii="Calibri" w:eastAsia="Calibri" w:hAnsi="Calibri" w:cs="Calibri"/>
+          <w:lang w:val="en-GB"/>
+        </w:rPr>
+        <w:t>Meeting Deadlines: 5/6 members in our group have meeting deadlines as an important skill for their ideal job.</w:t>
+      </w:r>
+    </w:p>
+    <w:p>
+      <w:pPr>
+        <w:rPr>
+          <w:rFonts w:ascii="Calibri" w:eastAsia="Calibri" w:hAnsi="Calibri" w:cs="Calibri"/>
+        </w:rPr>
+      </w:pPr>
+      <w:r>
+        <w:rPr>
+          <w:rFonts w:ascii="Calibri" w:eastAsia="Calibri" w:hAnsi="Calibri" w:cs="Calibri"/>
+          <w:lang w:val="en-GB"/>
+        </w:rPr>
+        <w:t>Analytical skills: 3/6 members in our group have analytical skills as an important skill for their ideal job.</w:t>
+      </w:r>
+    </w:p>
+    <w:p>
+      <w:pPr>
+        <w:rPr>
+          <w:rFonts w:ascii="Calibri" w:eastAsia="Calibri" w:hAnsi="Calibri" w:cs="Calibri"/>
+        </w:rPr>
+      </w:pPr>
+      <w:r>
+        <w:rPr>
+          <w:rFonts w:ascii="Calibri" w:eastAsia="Calibri" w:hAnsi="Calibri" w:cs="Calibri"/>
+          <w:lang w:val="en-GB"/>
+        </w:rPr>
+        <w:t>Team Building: No members of our group have team building as an important skill for their ideal job.</w:t>
+      </w:r>
+    </w:p>
+    <w:p>
+      <w:pPr>
+        <w:rPr>
+          <w:rFonts w:ascii="Calibri" w:eastAsia="Calibri" w:hAnsi="Calibri" w:cs="Calibri"/>
+        </w:rPr>
+      </w:pPr>
+      <w:r>
+        <w:rPr>
+          <w:rFonts w:ascii="Calibri" w:eastAsia="Calibri" w:hAnsi="Calibri" w:cs="Calibri"/>
+          <w:lang w:val="en-GB"/>
+        </w:rPr>
+        <w:t>Multi-Tasking: 3/6 members in our group have multi-tasking skills as an important skill for their ideal job.</w:t>
+      </w:r>
+    </w:p>
+    <w:p>
+      <w:pPr>
+        <w:rPr>
+          <w:rFonts w:ascii="Calibri" w:eastAsia="Calibri" w:hAnsi="Calibri" w:cs="Calibri"/>
+        </w:rPr>
+      </w:pPr>
+      <w:r>
+        <w:rPr>
+          <w:rFonts w:ascii="Calibri" w:eastAsia="Calibri" w:hAnsi="Calibri" w:cs="Calibri"/>
+          <w:lang w:val="en-GB"/>
+        </w:rPr>
+        <w:t>English: 4/6 members in our group have English skills as an important skill for their ideal job.</w:t>
+      </w:r>
+    </w:p>
+    <w:p>
+      <w:pPr>
+        <w:rPr>
+          <w:rFonts w:ascii="Calibri" w:eastAsia="Calibri" w:hAnsi="Calibri" w:cs="Calibri"/>
+        </w:rPr>
+      </w:pPr>
+      <w:r>
+        <w:rPr>
+          <w:rFonts w:ascii="Calibri" w:eastAsia="Calibri" w:hAnsi="Calibri" w:cs="Calibri"/>
+          <w:lang w:val="en-GB"/>
+        </w:rPr>
         <w:lastRenderedPageBreak/>
-        <w:t>Problem Solving: 6/6 members in our group have problem solving as an important skill for their ideal job.</w:t>
-      </w:r>
-    </w:p>
-    <w:p>
-      <w:pPr>
-        <w:rPr>
-          <w:rFonts w:ascii="Calibri" w:eastAsia="Calibri" w:hAnsi="Calibri" w:cs="Calibri"/>
-        </w:rPr>
-      </w:pPr>
-      <w:r>
-        <w:rPr>
-          <w:rFonts w:ascii="Calibri" w:eastAsia="Calibri" w:hAnsi="Calibri" w:cs="Calibri"/>
-          <w:lang w:val="en-GB"/>
-        </w:rPr>
-        <w:t>Organisational Skills: 3/6 members in our group have organisational skills as an important skill for their ideal job.</w:t>
-      </w:r>
-    </w:p>
-    <w:p>
-      <w:pPr>
-        <w:rPr>
-          <w:rFonts w:ascii="Calibri" w:eastAsia="Calibri" w:hAnsi="Calibri" w:cs="Calibri"/>
-        </w:rPr>
-      </w:pPr>
-      <w:r>
-        <w:rPr>
-          <w:rFonts w:ascii="Calibri" w:eastAsia="Calibri" w:hAnsi="Calibri" w:cs="Calibri"/>
-          <w:lang w:val="en-GB"/>
-        </w:rPr>
-        <w:t>Writing: 1/6 members in our group have writing as an important skill for their ideal job.</w:t>
-      </w:r>
-    </w:p>
-    <w:p>
-      <w:pPr>
-        <w:rPr>
-          <w:rFonts w:ascii="Calibri" w:eastAsia="Calibri" w:hAnsi="Calibri" w:cs="Calibri"/>
-        </w:rPr>
-      </w:pPr>
-      <w:r>
-        <w:rPr>
-          <w:rFonts w:ascii="Calibri" w:eastAsia="Calibri" w:hAnsi="Calibri" w:cs="Calibri"/>
-          <w:lang w:val="en-GB"/>
-        </w:rPr>
-        <w:t>Teamwork/Collaboration: 3/6 members in our group have teamwork/collaboration as an important skill for their ideal job.</w:t>
-      </w:r>
-    </w:p>
-    <w:p>
-      <w:pPr>
-        <w:rPr>
-          <w:rFonts w:ascii="Calibri" w:eastAsia="Calibri" w:hAnsi="Calibri" w:cs="Calibri"/>
-        </w:rPr>
-      </w:pPr>
-      <w:r>
-        <w:rPr>
-          <w:rFonts w:ascii="Calibri" w:eastAsia="Calibri" w:hAnsi="Calibri" w:cs="Calibri"/>
-          <w:lang w:val="en-GB"/>
-        </w:rPr>
-        <w:t>Troubleshooting: 5/6 members in our group have troubleshooting as an important skill for their ideal job.</w:t>
-      </w:r>
-    </w:p>
-    <w:p>
-      <w:pPr>
-        <w:rPr>
-          <w:rFonts w:ascii="Calibri" w:eastAsia="Calibri" w:hAnsi="Calibri" w:cs="Calibri"/>
-        </w:rPr>
-      </w:pPr>
-      <w:r>
-        <w:rPr>
-          <w:rFonts w:ascii="Calibri" w:eastAsia="Calibri" w:hAnsi="Calibri" w:cs="Calibri"/>
-          <w:lang w:val="en-GB"/>
-        </w:rPr>
-        <w:t>Planning: 5/6 members in our group have planning as an important skill for their ideal job.</w:t>
-      </w:r>
-    </w:p>
-    <w:p>
-      <w:pPr>
-        <w:rPr>
-          <w:rFonts w:ascii="Calibri" w:eastAsia="Calibri" w:hAnsi="Calibri" w:cs="Calibri"/>
-        </w:rPr>
-      </w:pPr>
-      <w:r>
-        <w:rPr>
-          <w:rFonts w:ascii="Calibri" w:eastAsia="Calibri" w:hAnsi="Calibri" w:cs="Calibri"/>
-          <w:lang w:val="en-GB"/>
-        </w:rPr>
-        <w:t>Detail-Orientated: 5/6 members in our group have being detail-orientated as an important skill for their ideal job.</w:t>
-      </w:r>
-    </w:p>
-    <w:p>
-      <w:pPr>
-        <w:rPr>
-          <w:rFonts w:ascii="Calibri" w:eastAsia="Calibri" w:hAnsi="Calibri" w:cs="Calibri"/>
-        </w:rPr>
-      </w:pPr>
-      <w:r>
-        <w:rPr>
-          <w:rFonts w:ascii="Calibri" w:eastAsia="Calibri" w:hAnsi="Calibri" w:cs="Calibri"/>
-          <w:lang w:val="en-GB"/>
-        </w:rPr>
-        <w:t>Creativity: 3/6 members in our group have creativity as an important skill for their ideal job.</w:t>
-      </w:r>
-    </w:p>
-    <w:p>
-      <w:pPr>
-        <w:rPr>
-          <w:rFonts w:ascii="Calibri" w:eastAsia="Calibri" w:hAnsi="Calibri" w:cs="Calibri"/>
-        </w:rPr>
-      </w:pPr>
-      <w:r>
-        <w:rPr>
-          <w:rFonts w:ascii="Calibri" w:eastAsia="Calibri" w:hAnsi="Calibri" w:cs="Calibri"/>
-          <w:lang w:val="en-GB"/>
-        </w:rPr>
-        <w:t>Research: No members of our group have research as an important skill for their ideal job.</w:t>
-      </w:r>
-    </w:p>
-    <w:p>
-      <w:pPr>
-        <w:rPr>
-          <w:rFonts w:ascii="Calibri" w:eastAsia="Calibri" w:hAnsi="Calibri" w:cs="Calibri"/>
-        </w:rPr>
-      </w:pPr>
-      <w:r>
-        <w:rPr>
-          <w:rFonts w:ascii="Calibri" w:eastAsia="Calibri" w:hAnsi="Calibri" w:cs="Calibri"/>
-          <w:lang w:val="en-GB"/>
-        </w:rPr>
-        <w:t>Leadership: 2/6 members in our group have leadership as an important skill for their ideal job.</w:t>
-      </w:r>
-    </w:p>
-    <w:p>
-      <w:pPr>
-        <w:rPr>
-          <w:rFonts w:ascii="Calibri" w:eastAsia="Calibri" w:hAnsi="Calibri" w:cs="Calibri"/>
-        </w:rPr>
-      </w:pPr>
-      <w:r>
-        <w:rPr>
-          <w:rFonts w:ascii="Calibri" w:eastAsia="Calibri" w:hAnsi="Calibri" w:cs="Calibri"/>
-          <w:lang w:val="en-GB"/>
-        </w:rPr>
-        <w:t>Time Management: 3/6 members in our group have leadership as an important skill for their ideal job.</w:t>
-      </w:r>
-    </w:p>
-    <w:p>
-      <w:pPr>
-        <w:rPr>
-          <w:rFonts w:ascii="Calibri" w:eastAsia="Calibri" w:hAnsi="Calibri" w:cs="Calibri"/>
-        </w:rPr>
-      </w:pPr>
-      <w:r>
-        <w:rPr>
-          <w:rFonts w:ascii="Calibri" w:eastAsia="Calibri" w:hAnsi="Calibri" w:cs="Calibri"/>
-          <w:lang w:val="en-GB"/>
-        </w:rPr>
-        <w:t>Quality Assurance and Control: No members of our group have quality assurance as an important skill for their ideal job.</w:t>
-      </w:r>
-    </w:p>
-    <w:p>
-      <w:pPr>
-        <w:rPr>
-          <w:rFonts w:ascii="Calibri" w:eastAsia="Calibri" w:hAnsi="Calibri" w:cs="Calibri"/>
-        </w:rPr>
-      </w:pPr>
-      <w:r>
-        <w:rPr>
-          <w:rFonts w:ascii="Calibri" w:eastAsia="Calibri" w:hAnsi="Calibri" w:cs="Calibri"/>
-          <w:lang w:val="en-GB"/>
-        </w:rPr>
-        <w:t>Presentation Skills: No members of our group have presentation as an important skill for their ideal job.</w:t>
-      </w:r>
-    </w:p>
-    <w:p>
-      <w:pPr>
-        <w:rPr>
-          <w:rFonts w:ascii="Calibri" w:eastAsia="Calibri" w:hAnsi="Calibri" w:cs="Calibri"/>
-        </w:rPr>
-      </w:pPr>
-      <w:r>
-        <w:rPr>
-          <w:rFonts w:ascii="Calibri" w:eastAsia="Calibri" w:hAnsi="Calibri" w:cs="Calibri"/>
-          <w:lang w:val="en-GB"/>
-        </w:rPr>
-        <w:t>Meeting Deadlines: 5/6 members in our group have meeting deadlines as an important skill for their ideal job.</w:t>
-      </w:r>
-    </w:p>
-    <w:p>
-      <w:pPr>
-        <w:rPr>
-          <w:rFonts w:ascii="Calibri" w:eastAsia="Calibri" w:hAnsi="Calibri" w:cs="Calibri"/>
-        </w:rPr>
-      </w:pPr>
-      <w:r>
-        <w:rPr>
-          <w:rFonts w:ascii="Calibri" w:eastAsia="Calibri" w:hAnsi="Calibri" w:cs="Calibri"/>
-          <w:lang w:val="en-GB"/>
-        </w:rPr>
-        <w:t>Analytical skills: 3/6 members in our group have analytical skills as an important skill for their ideal job.</w:t>
-      </w:r>
-    </w:p>
-    <w:p>
-      <w:pPr>
-        <w:rPr>
-          <w:rFonts w:ascii="Calibri" w:eastAsia="Calibri" w:hAnsi="Calibri" w:cs="Calibri"/>
-        </w:rPr>
-      </w:pPr>
-      <w:r>
-        <w:rPr>
-          <w:rFonts w:ascii="Calibri" w:eastAsia="Calibri" w:hAnsi="Calibri" w:cs="Calibri"/>
-          <w:lang w:val="en-GB"/>
-        </w:rPr>
-        <w:t>Team Building: No members of our group have team building as an important skill for their ideal job.</w:t>
-      </w:r>
-    </w:p>
-    <w:p>
-      <w:pPr>
-        <w:rPr>
-          <w:rFonts w:ascii="Calibri" w:eastAsia="Calibri" w:hAnsi="Calibri" w:cs="Calibri"/>
-        </w:rPr>
-      </w:pPr>
-      <w:r>
-        <w:rPr>
-          <w:rFonts w:ascii="Calibri" w:eastAsia="Calibri" w:hAnsi="Calibri" w:cs="Calibri"/>
-          <w:lang w:val="en-GB"/>
-        </w:rPr>
-        <w:t>Multi-Tasking: 3/6 members in our group have multi-tasking skills as an important skill for their ideal job.</w:t>
-      </w:r>
-    </w:p>
-    <w:p>
-      <w:pPr>
-        <w:rPr>
-          <w:rFonts w:ascii="Calibri" w:eastAsia="Calibri" w:hAnsi="Calibri" w:cs="Calibri"/>
-        </w:rPr>
-      </w:pPr>
-      <w:r>
-        <w:rPr>
-          <w:rFonts w:ascii="Calibri" w:eastAsia="Calibri" w:hAnsi="Calibri" w:cs="Calibri"/>
-          <w:lang w:val="en-GB"/>
-        </w:rPr>
-        <w:t>English: 4/6 members in our group have English skills as an important skill for their ideal job.</w:t>
-      </w:r>
-    </w:p>
-    <w:p>
-      <w:pPr>
-        <w:rPr>
-          <w:rFonts w:ascii="Calibri" w:eastAsia="Calibri" w:hAnsi="Calibri" w:cs="Calibri"/>
-        </w:rPr>
-      </w:pPr>
-      <w:r>
-        <w:rPr>
-          <w:rFonts w:ascii="Calibri" w:eastAsia="Calibri" w:hAnsi="Calibri" w:cs="Calibri"/>
-          <w:lang w:val="en-GB"/>
-        </w:rPr>
         <w:t>Building Effective Relationships: No members of our group have building effective relationships as an important skill for their ideal job.</w:t>
       </w:r>
     </w:p>
@@ -13805,7 +13818,6 @@
           <w:bCs/>
           <w:lang w:val="en-GB"/>
         </w:rPr>
-        <w:lastRenderedPageBreak/>
         <w:t>What are the three highest ranked general skills which are not in your required skill set?</w:t>
       </w:r>
     </w:p>
@@ -13973,6 +13985,7 @@
         <w:pStyle w:val="Heading3"/>
       </w:pPr>
       <w:r>
+        <w:lastRenderedPageBreak/>
         <w:t>Jason Tilgner</w:t>
       </w:r>
       <w:r>
@@ -14004,33 +14017,124 @@
     </w:p>
     <w:p>
       <w:r>
+        <w:t>Another factor is that generally IoT jobs are also split into separate job titles. A network engineer is hired for the network side of things, a programmer for the programming, hardware engineer for hardware design etc.</w:t>
+      </w:r>
+    </w:p>
+    <w:p>
+      <w:r>
+        <w:t>This field is still a growing field and although the job market now doesn't reflect it, I still believe IoT specialist jobs will only continue to rise as the industry matures and I would continue to look at this career path for the future.</w:t>
+      </w:r>
+    </w:p>
+    <w:p/>
+    <w:p>
+      <w:pPr>
+        <w:pStyle w:val="Heading1"/>
+      </w:pPr>
+      <w:r>
+        <w:t xml:space="preserve">IT Work </w:t>
+      </w:r>
+    </w:p>
+    <w:p>
+      <w:pPr>
+        <w:pStyle w:val="Heading2"/>
+      </w:pPr>
+      <w:r>
+        <w:t>Interview an IT professional</w:t>
+      </w:r>
+    </w:p>
+    <w:p/>
+    <w:p>
+      <w:pPr>
+        <w:pStyle w:val="Heading3"/>
+        <w:rPr>
+          <w:rFonts w:eastAsia="Calibri"/>
+        </w:rPr>
+      </w:pPr>
+      <w:r>
+        <w:rPr>
+          <w:rFonts w:eastAsia="Calibri"/>
+        </w:rPr>
+        <w:t>Introduction</w:t>
+      </w:r>
+    </w:p>
+    <w:p>
+      <w:r>
+        <w:rPr>
+          <w:rFonts w:ascii="Calibri" w:eastAsia="Calibri" w:hAnsi="Calibri" w:cs="Calibri"/>
+          <w:lang w:val="en-GB"/>
+        </w:rPr>
+        <w:t>For our teams interview an IT professional, we conducted a live chat using the Discord platform with Mr Benjamin White, a senior network engineer who currently works as a MSP or Managed Service Provider for Transport NSW. Mr White was given a set of questions beforehand for the main interview and was also nice enough to give some of us Q &amp; A time prior to finishing up regarding any questions the members of group 14 had regarding his job, career progression and the IT field in general.</w:t>
+      </w:r>
+    </w:p>
+    <w:p>
+      <w:r>
+        <w:rPr>
+          <w:rFonts w:ascii="Calibri" w:eastAsia="Calibri" w:hAnsi="Calibri" w:cs="Calibri"/>
+          <w:lang w:val="en-GB"/>
+        </w:rPr>
+        <w:t xml:space="preserve"> </w:t>
+      </w:r>
+    </w:p>
+    <w:p>
+      <w:pPr>
+        <w:pStyle w:val="Heading3"/>
+        <w:rPr>
+          <w:rFonts w:eastAsia="Calibri"/>
+        </w:rPr>
+      </w:pPr>
+      <w:r>
+        <w:rPr>
+          <w:rFonts w:eastAsia="Calibri"/>
+        </w:rPr>
+        <w:t>The type of work done</w:t>
+      </w:r>
+    </w:p>
+    <w:p>
+      <w:r>
+        <w:rPr>
+          <w:rFonts w:ascii="Calibri" w:eastAsia="Calibri" w:hAnsi="Calibri" w:cs="Calibri"/>
+          <w:lang w:val="en-GB"/>
+        </w:rPr>
+        <w:t>As a senior network engineer, Ben is part of a team responsible for the design, implementation and management of his clients’ networks &amp; infrastructure’s hardware and software. He has six people working directly underneath him while also being on call to major fault events that may happen from time to time.</w:t>
+      </w:r>
+    </w:p>
+    <w:p>
+      <w:r>
+        <w:rPr>
+          <w:rFonts w:ascii="Calibri" w:eastAsia="Calibri" w:hAnsi="Calibri" w:cs="Calibri"/>
+          <w:lang w:val="en-GB"/>
+        </w:rPr>
+        <w:t xml:space="preserve">Being response-based and heavily within the confines of tender based contractual obligations , it is his role to step in when lower tiers engineers (known as L1 and L2) can’t find solutions to their ticketed problems or when the issue of time and money is of paramount importance.  </w:t>
+      </w:r>
+    </w:p>
+    <w:p>
+      <w:r>
+        <w:rPr>
+          <w:rFonts w:ascii="Calibri" w:eastAsia="Calibri" w:hAnsi="Calibri" w:cs="Calibri"/>
+          <w:lang w:val="en-GB"/>
+        </w:rPr>
+        <w:t xml:space="preserve">On the software side, using technologies such as bash and python, he works hand in hand with both these lower levels but also simultaneously his own management teams to ensure problems are fixed on time and on budget. Ben stressed the importance of this when he explained some contracts can be as much as $100,000 per month in penalties if issues aren’t corrected as soon as possible. </w:t>
+      </w:r>
+    </w:p>
+    <w:p>
+      <w:r>
+        <w:rPr>
+          <w:rFonts w:ascii="Calibri" w:eastAsia="Calibri" w:hAnsi="Calibri" w:cs="Calibri"/>
+          <w:lang w:val="en-GB"/>
+        </w:rPr>
         <w:lastRenderedPageBreak/>
-        <w:t>Another factor is that generally IoT jobs are also split into separate job titles. A network engineer is hired for the network side of things, a programmer for the programming, hardware engineer for hardware design etc.</w:t>
-      </w:r>
-    </w:p>
-    <w:p>
-      <w:r>
-        <w:t>This field is still a growing field and although the job market now doesn't reflect it, I still believe IoT specialist jobs will only continue to rise as the industry matures and I would continue to look at this career path for the future.</w:t>
-      </w:r>
-    </w:p>
-    <w:p/>
-    <w:p>
-      <w:pPr>
-        <w:pStyle w:val="Heading1"/>
-      </w:pPr>
-      <w:r>
-        <w:t xml:space="preserve">IT Work </w:t>
-      </w:r>
-    </w:p>
-    <w:p>
-      <w:pPr>
-        <w:pStyle w:val="Heading2"/>
-      </w:pPr>
-      <w:r>
-        <w:t>Interview an IT professional</w:t>
-      </w:r>
-    </w:p>
-    <w:p/>
+        <w:t xml:space="preserve">Ben began as a L1 MSP just five years ago working on a host of different problem solving issues – things like broken equipment, bad cabling or routing, user errors, power outages and other general tech support items for a multitude of clients. After two years he found himself wanting to concentrate on a single client and he so he moved up to L2 and then L3 for Transport NSW in his MSP. </w:t>
+      </w:r>
+    </w:p>
+    <w:p>
+      <w:r>
+        <w:rPr>
+          <w:rFonts w:ascii="Calibri" w:eastAsia="Calibri" w:hAnsi="Calibri" w:cs="Calibri"/>
+          <w:lang w:val="en-GB"/>
+        </w:rPr>
+        <w:t xml:space="preserve"> </w:t>
+      </w:r>
+    </w:p>
     <w:p>
       <w:pPr>
         <w:pStyle w:val="Heading3"/>
@@ -14042,7 +14146,7 @@
         <w:rPr>
           <w:rFonts w:eastAsia="Calibri"/>
         </w:rPr>
-        <w:t>Introduction</w:t>
+        <w:t>Interactions of the IT professional</w:t>
       </w:r>
     </w:p>
     <w:p>
@@ -14051,7 +14155,7 @@
           <w:rFonts w:ascii="Calibri" w:eastAsia="Calibri" w:hAnsi="Calibri" w:cs="Calibri"/>
           <w:lang w:val="en-GB"/>
         </w:rPr>
-        <w:t>For our teams interview an IT professional, we conducted a live chat using the Discord platform with Mr Benjamin White, a senior network engineer who currently works as a MSP or Managed Service Provider for Transport NSW. Mr White was given a set of questions beforehand for the main interview and was also nice enough to give some of us Q &amp; A time prior to finishing up regarding any questions the members of group 14 had regarding his job, career progression and the IT field in general.</w:t>
+        <w:t>Ben works with six direct reports under him and a plethora of other clients, architects and service living managers. He also has interactions with his own manager and several account managers whose role it is to make sure Ben and his teams aren’t bleeding money on fixing things.</w:t>
       </w:r>
     </w:p>
     <w:p>
@@ -14060,98 +14164,6 @@
           <w:rFonts w:ascii="Calibri" w:eastAsia="Calibri" w:hAnsi="Calibri" w:cs="Calibri"/>
           <w:lang w:val="en-GB"/>
         </w:rPr>
-        <w:t xml:space="preserve"> </w:t>
-      </w:r>
-    </w:p>
-    <w:p>
-      <w:pPr>
-        <w:pStyle w:val="Heading3"/>
-        <w:rPr>
-          <w:rFonts w:eastAsia="Calibri"/>
-        </w:rPr>
-      </w:pPr>
-      <w:r>
-        <w:rPr>
-          <w:rFonts w:eastAsia="Calibri"/>
-        </w:rPr>
-        <w:t>The type of work done</w:t>
-      </w:r>
-    </w:p>
-    <w:p>
-      <w:r>
-        <w:rPr>
-          <w:rFonts w:ascii="Calibri" w:eastAsia="Calibri" w:hAnsi="Calibri" w:cs="Calibri"/>
-          <w:lang w:val="en-GB"/>
-        </w:rPr>
-        <w:t>As a senior network engineer, Ben is part of a team responsible for the design, implementation and management of his clients’ networks &amp; infrastructure’s hardware and software. He has six people working directly underneath him while also being on call to major fault events that may happen from time to time.</w:t>
-      </w:r>
-    </w:p>
-    <w:p>
-      <w:r>
-        <w:rPr>
-          <w:rFonts w:ascii="Calibri" w:eastAsia="Calibri" w:hAnsi="Calibri" w:cs="Calibri"/>
-          <w:lang w:val="en-GB"/>
-        </w:rPr>
-        <w:t xml:space="preserve">Being response-based and heavily within the confines of tender based contractual obligations , it is his role to step in when lower tiers engineers (known as L1 and L2) can’t find solutions to their ticketed problems or when the issue of time and money is of paramount importance.  </w:t>
-      </w:r>
-    </w:p>
-    <w:p>
-      <w:r>
-        <w:rPr>
-          <w:rFonts w:ascii="Calibri" w:eastAsia="Calibri" w:hAnsi="Calibri" w:cs="Calibri"/>
-          <w:lang w:val="en-GB"/>
-        </w:rPr>
-        <w:t xml:space="preserve">On the software side, using technologies such as bash and python, he works hand in hand with both these lower levels but also simultaneously his own management teams to ensure problems are fixed on time and on budget. Ben stressed the importance of this when he explained some contracts can be as much as $100,000 per month in penalties if issues aren’t corrected as soon as possible. </w:t>
-      </w:r>
-    </w:p>
-    <w:p>
-      <w:r>
-        <w:rPr>
-          <w:rFonts w:ascii="Calibri" w:eastAsia="Calibri" w:hAnsi="Calibri" w:cs="Calibri"/>
-          <w:lang w:val="en-GB"/>
-        </w:rPr>
-        <w:t xml:space="preserve">Ben began as a L1 MSP just five years ago working on a host of different problem solving issues – things like broken equipment, bad cabling or routing, user errors, power outages and other general tech support items for a multitude of clients. After two years he found himself wanting to concentrate on a single client and he so he moved up to L2 and then L3 for Transport NSW in his MSP. </w:t>
-      </w:r>
-    </w:p>
-    <w:p>
-      <w:r>
-        <w:rPr>
-          <w:rFonts w:ascii="Calibri" w:eastAsia="Calibri" w:hAnsi="Calibri" w:cs="Calibri"/>
-          <w:lang w:val="en-GB"/>
-        </w:rPr>
-        <w:t xml:space="preserve"> </w:t>
-      </w:r>
-    </w:p>
-    <w:p>
-      <w:pPr>
-        <w:pStyle w:val="Heading3"/>
-        <w:rPr>
-          <w:rFonts w:eastAsia="Calibri"/>
-        </w:rPr>
-      </w:pPr>
-      <w:r>
-        <w:rPr>
-          <w:rFonts w:eastAsia="Calibri"/>
-        </w:rPr>
-        <w:t>Interactions of the IT professional</w:t>
-      </w:r>
-    </w:p>
-    <w:p>
-      <w:r>
-        <w:rPr>
-          <w:rFonts w:ascii="Calibri" w:eastAsia="Calibri" w:hAnsi="Calibri" w:cs="Calibri"/>
-          <w:lang w:val="en-GB"/>
-        </w:rPr>
-        <w:t>Ben works with six direct reports under him and a plethora of other clients, architects and service living managers. He also has interactions with his own manager and several account managers whose role it is to make sure Ben and his teams aren’t bleeding money on fixing things.</w:t>
-      </w:r>
-    </w:p>
-    <w:p>
-      <w:r>
-        <w:rPr>
-          <w:rFonts w:ascii="Calibri" w:eastAsia="Calibri" w:hAnsi="Calibri" w:cs="Calibri"/>
-          <w:lang w:val="en-GB"/>
-        </w:rPr>
-        <w:lastRenderedPageBreak/>
         <w:t>As Transport NSW is a public entity with a very large public userbase, occasionally he may even have to interact with the Minister for Transport and their team to prevent or correct issues which have a real-time real world effect on people using their services such as the buses and trains – not only to adhere to his obligations but also to prevent any political backlash on failures to the services his team renders.</w:t>
       </w:r>
     </w:p>
@@ -14757,8 +14769,6 @@
       </w:r>
     </w:p>
     <w:p>
-      <w:bookmarkStart w:id="6" w:name="_GoBack"/>
-      <w:bookmarkEnd w:id="6"/>
       <w:r>
         <w:t>Machine Learning is the use of algorithms and statistical model</w:t>
       </w:r>
@@ -14823,58 +14833,510 @@
         <w:t>to</w:t>
       </w:r>
       <w:r>
+        <w:t xml:space="preserve"> the task</w:t>
+      </w:r>
+      <w:r>
+        <w:t>. From this basis</w:t>
+      </w:r>
+      <w:r>
+        <w:t xml:space="preserve">, the following iterations will take the most successful of the previous attempts and </w:t>
+      </w:r>
+      <w:r>
+        <w:t>build upon it</w:t>
+      </w:r>
+      <w:r>
+        <w:t xml:space="preserve">. Each </w:t>
+      </w:r>
+      <w:r>
+        <w:rPr>
+          <w:rFonts w:hint="eastAsia"/>
+        </w:rPr>
+        <w:t>repeti</w:t>
+      </w:r>
+      <w:r>
+        <w:t>tion should be more successful than the previous one</w:t>
+      </w:r>
+      <w:r>
+        <w:t>, e</w:t>
+      </w:r>
+      <w:r>
+        <w:t>ventually being successful at the task</w:t>
+      </w:r>
+      <w:r>
+        <w:t xml:space="preserve">. </w:t>
+      </w:r>
+    </w:p>
+    <w:p/>
+    <w:p>
+      <w:r>
+        <w:t xml:space="preserve">Machine Learning </w:t>
+      </w:r>
+      <w:r>
+        <w:t xml:space="preserve">has become </w:t>
+      </w:r>
+      <w:r>
+        <w:t>very successful</w:t>
+      </w:r>
+      <w:r>
+        <w:t xml:space="preserve">. When implemented well, the machine will </w:t>
+      </w:r>
+      <w:r>
+        <w:t>completing the task most of the time</w:t>
+      </w:r>
+      <w:r>
+        <w:t xml:space="preserve">, though very rarely 100% </w:t>
+      </w:r>
+      <w:r>
+        <w:t>of the time. T</w:t>
+      </w:r>
+      <w:r>
+        <w:t>here is almost always a random variable that can affect the outcome</w:t>
+      </w:r>
+      <w:r>
+        <w:rPr>
+          <w:rFonts w:hint="eastAsia"/>
+        </w:rPr>
+        <w:t>,</w:t>
+      </w:r>
+      <w:r>
+        <w:t xml:space="preserve"> especially when dealing with external inputs such as audio or image inputs. </w:t>
+      </w:r>
+      <w:r>
+        <w:t xml:space="preserve">Enabling </w:t>
+      </w:r>
+      <w:r>
+        <w:t>the machine learning program to be connected to the internet allows it to have an incredibly large amount of input data</w:t>
+      </w:r>
+      <w:r>
+        <w:t xml:space="preserve">. More input data </w:t>
+      </w:r>
+      <w:r>
+        <w:t xml:space="preserve">greatly increasing </w:t>
+      </w:r>
+      <w:r>
+        <w:t xml:space="preserve">the </w:t>
+      </w:r>
+      <w:r>
+        <w:t>ability to “learn” and adapt.</w:t>
+      </w:r>
+    </w:p>
+    <w:p/>
+    <w:p>
+      <w:r>
+        <w:t xml:space="preserve">Machine Learning has many current applications in a variety of fields including </w:t>
+      </w:r>
+      <w:r>
+        <w:t>r</w:t>
+      </w:r>
+      <w:r>
+        <w:t>etail</w:t>
+      </w:r>
+      <w:r>
+        <w:t>, fi</w:t>
+      </w:r>
+      <w:r>
+        <w:t xml:space="preserve">nancial services, </w:t>
+      </w:r>
+      <w:r>
+        <w:t>e</w:t>
+      </w:r>
+      <w:r>
+        <w:t>ntertainment</w:t>
+      </w:r>
+      <w:r>
+        <w:t xml:space="preserve"> and</w:t>
+      </w:r>
+      <w:r>
         <w:t xml:space="preserve"> </w:t>
       </w:r>
       <w:r>
-        <w:t>the task</w:t>
-      </w:r>
-      <w:r>
-        <w:t>. From this basis</w:t>
-      </w:r>
-      <w:r>
-        <w:t xml:space="preserve">, the following iterations will take the most successful of the previous attempts and </w:t>
-      </w:r>
-      <w:r>
-        <w:t>build upon it</w:t>
-      </w:r>
-      <w:r>
-        <w:t xml:space="preserve">. Each </w:t>
+        <w:t>t</w:t>
+      </w:r>
+      <w:r>
+        <w:t>ransport. In retail</w:t>
+      </w:r>
+      <w:r>
+        <w:t>,</w:t>
+      </w:r>
+      <w:r>
+        <w:t xml:space="preserve"> Machine Learning detect</w:t>
+      </w:r>
+      <w:r>
+        <w:t xml:space="preserve">s </w:t>
+      </w:r>
+      <w:r>
+        <w:t>customer buying patterns</w:t>
+      </w:r>
+      <w:r>
+        <w:t xml:space="preserve">. Then, </w:t>
+      </w:r>
+      <w:r>
+        <w:t>send</w:t>
+      </w:r>
+      <w:r>
+        <w:t xml:space="preserve">s the buyer </w:t>
+      </w:r>
+      <w:r>
+        <w:t>personalised advertisements</w:t>
+      </w:r>
+      <w:r>
+        <w:t xml:space="preserve">. The customer is shown </w:t>
+      </w:r>
+      <w:r>
+        <w:t xml:space="preserve">items that they </w:t>
+      </w:r>
+      <w:r>
+        <w:t xml:space="preserve">find more interesting than </w:t>
+      </w:r>
+      <w:r>
+        <w:t>conventional advertisements</w:t>
+      </w:r>
+      <w:r>
+        <w:t>,</w:t>
+      </w:r>
+      <w:r>
+        <w:t xml:space="preserve"> increasing the likelihood of them </w:t>
+      </w:r>
+      <w:r>
+        <w:t>purchasing</w:t>
+      </w:r>
+      <w:r>
+        <w:t xml:space="preserve">. </w:t>
+      </w:r>
+      <w:r>
+        <w:t xml:space="preserve">In </w:t>
+      </w:r>
+      <w:r>
+        <w:t>Social Media</w:t>
+      </w:r>
+      <w:r>
+        <w:t>,</w:t>
+      </w:r>
+      <w:r>
+        <w:t xml:space="preserve"> sites such as Facebook, Instagram and Twitter use a similar method </w:t>
+      </w:r>
+      <w:r>
+        <w:t xml:space="preserve">to link users together. They offer up </w:t>
+      </w:r>
+      <w:r>
+        <w:t xml:space="preserve">similar users/accounts to follow by comparing the users you follow, and posts you like with what other people </w:t>
+      </w:r>
+      <w:r>
+        <w:t xml:space="preserve">are </w:t>
+      </w:r>
+      <w:r>
+        <w:t>doing</w:t>
+      </w:r>
+      <w:r>
+        <w:t>,</w:t>
+      </w:r>
+      <w:r>
+        <w:t xml:space="preserve"> following</w:t>
+      </w:r>
+      <w:r>
+        <w:t xml:space="preserve"> and </w:t>
+      </w:r>
+      <w:r>
+        <w:t>liking</w:t>
+      </w:r>
+      <w:r>
+        <w:t>. E</w:t>
+      </w:r>
+      <w:r>
+        <w:t>ntertainment services</w:t>
+      </w:r>
+      <w:r>
+        <w:t>,</w:t>
+      </w:r>
+      <w:r>
+        <w:t xml:space="preserve"> such as YouTube, Netflix and Spotify</w:t>
+      </w:r>
+      <w:r>
+        <w:t>,</w:t>
+      </w:r>
+      <w:r>
+        <w:t xml:space="preserve"> have their algorithms which learn the type of content you are more likely to consume</w:t>
+      </w:r>
+      <w:r>
+        <w:t xml:space="preserve">. Machine Learning </w:t>
+      </w:r>
+      <w:r>
+        <w:t>track</w:t>
+      </w:r>
+      <w:r>
+        <w:t>s</w:t>
+      </w:r>
+      <w:r>
+        <w:t xml:space="preserve"> watch/listen time, attentiveness rate (what percentage of the content you get through before clicking something else) and likes/dislikes</w:t>
+      </w:r>
+      <w:r>
+        <w:t xml:space="preserve">, to </w:t>
+      </w:r>
+      <w:r>
+        <w:t>display</w:t>
+      </w:r>
+      <w:r>
+        <w:t xml:space="preserve"> </w:t>
+      </w:r>
+      <w:r>
+        <w:t xml:space="preserve">things that it believes you will also enjoy. </w:t>
+      </w:r>
+    </w:p>
+    <w:p/>
+    <w:p>
+      <w:r>
+        <w:lastRenderedPageBreak/>
+        <w:t>Near future applications of machine learning include things such as a network of self</w:t>
       </w:r>
       <w:r>
         <w:rPr>
           <w:rFonts w:hint="eastAsia"/>
         </w:rPr>
-        <w:t>repeti</w:t>
-      </w:r>
-      <w:r>
-        <w:t xml:space="preserve">tion </w:t>
-      </w:r>
-      <w:r>
-        <w:t>should be more successful than the previous one</w:t>
-      </w:r>
-      <w:r>
-        <w:t>, e</w:t>
-      </w:r>
-      <w:r>
-        <w:t>ventually being successful at the task</w:t>
+        <w:t>-</w:t>
+      </w:r>
+      <w:r>
+        <w:t>driving vehicles</w:t>
+      </w:r>
+      <w:r>
+        <w:t>,</w:t>
+      </w:r>
+      <w:r>
+        <w:t xml:space="preserve"> allowing for things like autonomous delivery and taxi services. Machine learning is also progressing in voice and video synthesis, creating convincing fake audio and video of real people known as “deep</w:t>
+      </w:r>
+      <w:r>
+        <w:rPr>
+          <w:rFonts w:hint="eastAsia"/>
+        </w:rPr>
+        <w:t xml:space="preserve"> </w:t>
+      </w:r>
+      <w:r>
+        <w:t>fakes”</w:t>
+      </w:r>
+      <w:r>
+        <w:t>. T</w:t>
+      </w:r>
+      <w:r>
+        <w:t>his has many applications some good, others questionable.</w:t>
+      </w:r>
+    </w:p>
+    <w:p/>
+    <w:p>
+      <w:pPr>
+        <w:pStyle w:val="Heading3"/>
+      </w:pPr>
+      <w:r>
+        <w:t>What is the likely impact</w:t>
+      </w:r>
+    </w:p>
+    <w:p/>
+    <w:p>
+      <w:r>
+        <w:t>Machine</w:t>
+      </w:r>
+      <w:r>
+        <w:t xml:space="preserve"> </w:t>
+      </w:r>
+      <w:r>
+        <w:t>Learning will change industries.</w:t>
+      </w:r>
+      <w:r>
+        <w:t xml:space="preserve"> Adding machine learning to a process</w:t>
+      </w:r>
+      <w:r>
+        <w:t xml:space="preserve"> will allow </w:t>
+      </w:r>
+      <w:r>
+        <w:t xml:space="preserve">some </w:t>
+      </w:r>
+      <w:r>
+        <w:t>industries to run more autonomously</w:t>
+      </w:r>
+      <w:r>
+        <w:t xml:space="preserve">. Other industries will be </w:t>
+      </w:r>
+      <w:r>
+        <w:t xml:space="preserve">able to run more efficiently by being able to analyse data and predict future outcomes at a much more consistent rate. </w:t>
+      </w:r>
+    </w:p>
+    <w:p>
+      <w:r>
+        <w:t xml:space="preserve">One </w:t>
+      </w:r>
+      <w:r>
+        <w:rPr>
+          <w:rFonts w:hint="eastAsia"/>
+        </w:rPr>
+        <w:t>sector</w:t>
+      </w:r>
+      <w:r>
+        <w:t xml:space="preserve"> </w:t>
+      </w:r>
+      <w:r>
+        <w:t>likely to change in a big way is transport</w:t>
       </w:r>
       <w:r>
         <w:t xml:space="preserve">. </w:t>
       </w:r>
+      <w:r>
+        <w:rPr>
+          <w:rFonts w:hint="eastAsia"/>
+        </w:rPr>
+        <w:t>T</w:t>
+      </w:r>
+      <w:r>
+        <w:t>ransport is a big industry. T</w:t>
+      </w:r>
+      <w:r>
+        <w:t>he introduction of self</w:t>
+      </w:r>
+      <w:r>
+        <w:rPr>
+          <w:rFonts w:hint="eastAsia"/>
+        </w:rPr>
+        <w:t>-</w:t>
+      </w:r>
+      <w:r>
+        <w:t>driving vehicle</w:t>
+      </w:r>
+      <w:r>
+        <w:t>s</w:t>
+      </w:r>
+      <w:r>
+        <w:t xml:space="preserve"> </w:t>
+      </w:r>
+      <w:r>
+        <w:t xml:space="preserve">may soon </w:t>
+      </w:r>
+      <w:r>
+        <w:t xml:space="preserve">make </w:t>
+      </w:r>
+      <w:r>
+        <w:t xml:space="preserve">truck driving </w:t>
+      </w:r>
+      <w:r>
+        <w:t>mostly redundant</w:t>
+      </w:r>
+      <w:r>
+        <w:t>,</w:t>
+      </w:r>
+      <w:r>
+        <w:t xml:space="preserve"> as autonomous </w:t>
+      </w:r>
+      <w:r>
+        <w:t>trucks</w:t>
+      </w:r>
+      <w:r>
+        <w:t xml:space="preserve"> will be able </w:t>
+      </w:r>
+      <w:r>
+        <w:rPr>
+          <w:rFonts w:hint="eastAsia"/>
+        </w:rPr>
+        <w:t xml:space="preserve">to </w:t>
+      </w:r>
+      <w:r>
+        <w:t>travel long</w:t>
+      </w:r>
+      <w:r>
+        <w:rPr>
+          <w:rFonts w:hint="eastAsia"/>
+        </w:rPr>
+        <w:t>-</w:t>
+      </w:r>
+      <w:r>
+        <w:t>distance journeys without stopping</w:t>
+      </w:r>
+      <w:r>
+        <w:t xml:space="preserve">, giving them </w:t>
+      </w:r>
+      <w:r>
+        <w:t>a big lead over human drivers</w:t>
+      </w:r>
+      <w:r>
+        <w:t>.</w:t>
+      </w:r>
+      <w:r>
+        <w:t xml:space="preserve"> They will also </w:t>
+      </w:r>
+      <w:r>
+        <w:t xml:space="preserve">be </w:t>
+      </w:r>
+      <w:r>
+        <w:t>more consistent, and predictable and therefore safer and less likely to be involved in trip delaying incident</w:t>
+      </w:r>
+      <w:r>
+        <w:t>s</w:t>
+      </w:r>
+      <w:r>
+        <w:t>. Whil</w:t>
+      </w:r>
+      <w:r>
+        <w:t>e</w:t>
+      </w:r>
+      <w:r>
+        <w:t xml:space="preserve"> many drivers may be out a job, this will also likely create positions for maintaining the autonomous vehicles as without a human driver there is no one to correct any errors made during the journey, so maintaining the </w:t>
+      </w:r>
+      <w:r>
+        <w:rPr>
+          <w:rFonts w:hint="eastAsia"/>
+        </w:rPr>
+        <w:t>car</w:t>
+      </w:r>
+      <w:r>
+        <w:t xml:space="preserve">s </w:t>
+      </w:r>
+      <w:r>
+        <w:t xml:space="preserve">will be critical in ensuring </w:t>
+      </w:r>
+      <w:r>
+        <w:t>they are functioning correctly. Driverless taxi and delivery services will also be much more consistent, able to give customers much more accurate time estimates for arrival and trip time, whil</w:t>
+      </w:r>
+      <w:r>
+        <w:rPr>
+          <w:rFonts w:hint="eastAsia"/>
+        </w:rPr>
+        <w:t>e</w:t>
+      </w:r>
+      <w:r>
+        <w:t xml:space="preserve"> also reducing the </w:t>
+      </w:r>
+      <w:r>
+        <w:t xml:space="preserve">labour </w:t>
+      </w:r>
+      <w:r>
+        <w:t>cost</w:t>
+      </w:r>
+      <w:r>
+        <w:t>s</w:t>
+      </w:r>
+      <w:r>
+        <w:t>. Obviously</w:t>
+      </w:r>
+      <w:r>
+        <w:t>,</w:t>
+      </w:r>
+      <w:r>
+        <w:t xml:space="preserve"> this will </w:t>
+      </w:r>
+      <w:r>
+        <w:t xml:space="preserve">greatly </w:t>
+      </w:r>
+      <w:r>
+        <w:t>reduce transport jobs, but it will also create additional jobs in the maintaining of these vehicles.</w:t>
+      </w:r>
     </w:p>
     <w:p/>
     <w:p>
-      <w:r>
-        <w:t>Using Machine Learning is very successful, completing the task most of the time</w:t>
-      </w:r>
-      <w:r>
-        <w:t xml:space="preserve">, though very rarely 100% </w:t>
-      </w:r>
-      <w:r>
-        <w:t>of the time. T</w:t>
-      </w:r>
-      <w:r>
-        <w:t>here is almost always a random variable that can affect the outcome</w:t>
+      <w:pPr>
+        <w:pStyle w:val="Heading3"/>
+      </w:pPr>
+      <w:r>
+        <w:t>How will this affect you</w:t>
+      </w:r>
+    </w:p>
+    <w:p>
+      <w:r>
+        <w:t>As someone who does not drive and relies a large amount on public transport</w:t>
       </w:r>
       <w:r>
         <w:rPr>
@@ -14883,496 +15345,93 @@
         <w:t>,</w:t>
       </w:r>
       <w:r>
-        <w:t xml:space="preserve"> especially when dealing with external inputs such as audio or image inputs. </w:t>
-      </w:r>
-      <w:r>
-        <w:t xml:space="preserve">Enabling </w:t>
-      </w:r>
-      <w:r>
-        <w:t>the machine learning program to be connected to the internet allows it to have an incredibly large amount of input data</w:t>
-      </w:r>
-      <w:r>
-        <w:t xml:space="preserve">. More input data </w:t>
-      </w:r>
-      <w:r>
-        <w:t xml:space="preserve">greatly increasing </w:t>
-      </w:r>
-      <w:r>
-        <w:t xml:space="preserve">the </w:t>
-      </w:r>
-      <w:r>
-        <w:t>ability to “learn” and adapt.</w:t>
+        <w:t xml:space="preserve"> </w:t>
+      </w:r>
+      <w:r>
+        <w:t>I see a lot of upsides.</w:t>
+      </w:r>
+      <w:r>
+        <w:t xml:space="preserve"> </w:t>
+      </w:r>
+      <w:r>
+        <w:t>T</w:t>
+      </w:r>
+      <w:r>
+        <w:t>he increase in availability and affordability of the driverless transport services would mean that I could rely on a more consistent transport industry. This would also create safer road</w:t>
+      </w:r>
+      <w:r>
+        <w:t xml:space="preserve">s. </w:t>
+      </w:r>
+      <w:r>
+        <w:t>A</w:t>
+      </w:r>
+      <w:r>
+        <w:t xml:space="preserve">utonomous vehicles would </w:t>
+      </w:r>
+      <w:r>
+        <w:t xml:space="preserve">behave </w:t>
+      </w:r>
+      <w:r>
+        <w:t xml:space="preserve">in a much more consistent and predictable manner. </w:t>
+      </w:r>
+      <w:r>
+        <w:t xml:space="preserve"> The changed conditions may condition </w:t>
+      </w:r>
+      <w:r>
+        <w:t xml:space="preserve">people who </w:t>
+      </w:r>
+      <w:r>
+        <w:t xml:space="preserve">continue to </w:t>
+      </w:r>
+      <w:r>
+        <w:t>drive</w:t>
+      </w:r>
+      <w:r>
+        <w:t xml:space="preserve"> to drive better. </w:t>
+      </w:r>
+      <w:r>
+        <w:t>A critical mass of autonomous vehicles would also allow for road speeds to increase as a network of vehicles would be unlikely to cause an accident with another vehicle within the network. Other applications of machine learning such as fraud detection will help increase personal financial security.</w:t>
       </w:r>
     </w:p>
     <w:p/>
     <w:p>
-      <w:r>
-        <w:t xml:space="preserve">Machine Learning has many current applications in a variety of fields including </w:t>
-      </w:r>
-      <w:r>
-        <w:t>r</w:t>
-      </w:r>
-      <w:r>
-        <w:t>etail</w:t>
-      </w:r>
-      <w:r>
-        <w:t>, fi</w:t>
-      </w:r>
-      <w:r>
-        <w:t xml:space="preserve">nancial services, </w:t>
-      </w:r>
-      <w:r>
-        <w:t>e</w:t>
-      </w:r>
-      <w:r>
-        <w:t>ntertainment</w:t>
-      </w:r>
-      <w:r>
-        <w:t xml:space="preserve"> and</w:t>
-      </w:r>
-      <w:r>
-        <w:t xml:space="preserve"> </w:t>
-      </w:r>
-      <w:r>
-        <w:t>t</w:t>
-      </w:r>
-      <w:r>
-        <w:t xml:space="preserve">ransport. </w:t>
-      </w:r>
-    </w:p>
-    <w:p/>
-    <w:p>
-      <w:r>
-        <w:t>In retail</w:t>
-      </w:r>
-      <w:r>
-        <w:t>,</w:t>
-      </w:r>
-      <w:r>
-        <w:t xml:space="preserve"> Machine Learning detect</w:t>
-      </w:r>
-      <w:r>
-        <w:t xml:space="preserve">s </w:t>
-      </w:r>
-      <w:r>
-        <w:t>customer buying patterns</w:t>
-      </w:r>
-      <w:r>
-        <w:t xml:space="preserve">. Then, </w:t>
-      </w:r>
-      <w:r>
-        <w:t>send</w:t>
-      </w:r>
-      <w:r>
-        <w:t xml:space="preserve">s the buyer </w:t>
-      </w:r>
-      <w:r>
-        <w:t xml:space="preserve">personalised advertisements, showing items that they </w:t>
-      </w:r>
-      <w:r>
-        <w:t xml:space="preserve">find more interesting than </w:t>
-      </w:r>
-      <w:r>
-        <w:t>conventional advertisements</w:t>
-      </w:r>
-      <w:r>
-        <w:t>,</w:t>
-      </w:r>
-      <w:r>
-        <w:t xml:space="preserve"> increasing the likelihood of them </w:t>
-      </w:r>
-      <w:r>
-        <w:t>purchasing</w:t>
-      </w:r>
-      <w:r>
-        <w:t xml:space="preserve">. </w:t>
-      </w:r>
-    </w:p>
-    <w:p/>
-    <w:p>
-      <w:r>
-        <w:t xml:space="preserve">In </w:t>
-      </w:r>
-      <w:r>
-        <w:t>Social Media</w:t>
-      </w:r>
-      <w:r>
-        <w:t>,</w:t>
-      </w:r>
-      <w:r>
-        <w:t xml:space="preserve"> sites such as Facebook, Instagram and Twitter use a similar method </w:t>
-      </w:r>
-      <w:r>
-        <w:t xml:space="preserve">to link users together. They offer up </w:t>
-      </w:r>
-      <w:r>
-        <w:t>similar users/accounts to follow by comparing the users you follow, and posts you like with what other people doing</w:t>
-      </w:r>
-      <w:r>
-        <w:t>,</w:t>
-      </w:r>
-      <w:r>
-        <w:t xml:space="preserve"> following</w:t>
-      </w:r>
-      <w:r>
-        <w:t xml:space="preserve"> and </w:t>
-      </w:r>
-      <w:r>
-        <w:t xml:space="preserve">liking </w:t>
-      </w:r>
-      <w:r>
-        <w:t>similar things</w:t>
-      </w:r>
-      <w:r>
-        <w:t xml:space="preserve">. </w:t>
-      </w:r>
-    </w:p>
-    <w:p/>
+      <w:pPr>
+        <w:pStyle w:val="Heading2"/>
+      </w:pPr>
+      <w:r>
+        <w:t xml:space="preserve">Topic 4: </w:t>
+      </w:r>
+      <w:r>
+        <w:t>Clouds, services, servers</w:t>
+      </w:r>
+    </w:p>
+    <w:p>
+      <w:pPr>
+        <w:pStyle w:val="Heading3"/>
+      </w:pPr>
+      <w:r>
+        <w:t xml:space="preserve">What </w:t>
+      </w:r>
+      <w:r>
+        <w:t xml:space="preserve">does the Cloud </w:t>
+      </w:r>
+      <w:r>
+        <w:t>do</w:t>
+      </w:r>
+    </w:p>
+    <w:p>
+      <w:r>
+        <w:t xml:space="preserve">Cloud computing is the act of accessing another computer system over the internet and using this remote computers resources for you own purpose. This a simple thing, but the scale it which it is now do allows the cloud to do so much.  </w:t>
+      </w:r>
+    </w:p>
+    <w:p>
+      <w:r>
+        <w:t>For a home user, a common cloud service would be a simple file storage repository. This appeals for the everyday user because it can be accessed from anywhere, for example Microsoft OneDrive or Dropbox. By uploading files to the OneDrive or Dropbox ‘cloud’, you can access these files from any other computer (so long as you logged onto your cloud service account). The cloud is acting as an extra hard drive in this case.</w:t>
+      </w:r>
+    </w:p>
     <w:p>
       <w:r>
         <w:lastRenderedPageBreak/>
-        <w:t>Entertainment services</w:t>
-      </w:r>
-      <w:r>
-        <w:t>,</w:t>
-      </w:r>
-      <w:r>
-        <w:t xml:space="preserve"> such as YouTube, Netflix and Spotify</w:t>
-      </w:r>
-      <w:r>
-        <w:t>,</w:t>
-      </w:r>
-      <w:r>
-        <w:t xml:space="preserve"> have their algorithms which learn the type of content you are more likely to consume</w:t>
-      </w:r>
-      <w:r>
-        <w:t xml:space="preserve">. Machine Learning </w:t>
-      </w:r>
-      <w:r>
-        <w:t>track</w:t>
-      </w:r>
-      <w:r>
-        <w:t>s</w:t>
-      </w:r>
-      <w:r>
-        <w:t xml:space="preserve"> watch/listen time, attentiveness rate (what percentage of the content you get through before clicking something else) and likes/dislikes</w:t>
-      </w:r>
-      <w:r>
-        <w:t xml:space="preserve">, to </w:t>
-      </w:r>
-      <w:r>
-        <w:t>display</w:t>
-      </w:r>
-      <w:r>
-        <w:t xml:space="preserve"> </w:t>
-      </w:r>
-      <w:r>
-        <w:t xml:space="preserve">things that it believes you will also enjoy. </w:t>
-      </w:r>
-    </w:p>
-    <w:p/>
-    <w:p>
-      <w:r>
-        <w:t xml:space="preserve">Near future applications of machine learning include things such as a network of </w:t>
-      </w:r>
-      <w:r>
-        <w:t>self</w:t>
-      </w:r>
-      <w:r>
-        <w:rPr>
-          <w:rFonts w:hint="eastAsia"/>
-        </w:rPr>
-        <w:t>-</w:t>
-      </w:r>
-      <w:r>
-        <w:t>driving vehicles</w:t>
-      </w:r>
-      <w:r>
-        <w:t>,</w:t>
-      </w:r>
-      <w:r>
-        <w:t xml:space="preserve"> allowing for things like autonomous delivery and taxi services. Machine learning is also progressing in voice and video synthesis, creating convincing fake audio and video of real people known as “deep</w:t>
-      </w:r>
-      <w:r>
-        <w:rPr>
-          <w:rFonts w:hint="eastAsia"/>
-        </w:rPr>
-        <w:t xml:space="preserve"> </w:t>
-      </w:r>
-      <w:r>
-        <w:t>fakes”</w:t>
-      </w:r>
-      <w:r>
-        <w:t>. T</w:t>
-      </w:r>
-      <w:r>
-        <w:t>his has many applications some good, others questionable.</w:t>
-      </w:r>
-    </w:p>
-    <w:p/>
-    <w:p/>
-    <w:p>
-      <w:pPr>
-        <w:pStyle w:val="Heading3"/>
-      </w:pPr>
-      <w:r>
-        <w:t>What is the likely impact</w:t>
-      </w:r>
-    </w:p>
-    <w:p/>
-    <w:p>
-      <w:r>
-        <w:t xml:space="preserve">MachineLearning will change industries. </w:t>
-      </w:r>
-      <w:r>
-        <w:t xml:space="preserve">The progress in machine learning applications will allow </w:t>
-      </w:r>
-      <w:r>
-        <w:t xml:space="preserve">some </w:t>
-      </w:r>
-      <w:r>
-        <w:t>industries to run more autonomously</w:t>
-      </w:r>
-      <w:r>
-        <w:t xml:space="preserve">. Other industries will be </w:t>
-      </w:r>
-      <w:r>
-        <w:t xml:space="preserve">able to run more efficiently by being able to analyse data and predict future outcomes at a much more consistent rate. </w:t>
-      </w:r>
-      <w:r>
-        <w:t xml:space="preserve">One </w:t>
-      </w:r>
-      <w:r>
-        <w:rPr>
-          <w:rFonts w:hint="eastAsia"/>
-        </w:rPr>
-        <w:t>sector</w:t>
-      </w:r>
-      <w:r>
-        <w:t xml:space="preserve"> </w:t>
-      </w:r>
-      <w:r>
-        <w:t>likely to change in a big way is transport</w:t>
-      </w:r>
-      <w:r>
-        <w:t xml:space="preserve">. </w:t>
-      </w:r>
-      <w:r>
-        <w:rPr>
-          <w:rFonts w:hint="eastAsia"/>
-        </w:rPr>
-        <w:t>T</w:t>
-      </w:r>
-      <w:r>
-        <w:t>ransport is a big industry. T</w:t>
-      </w:r>
-      <w:r>
-        <w:t xml:space="preserve">he introduction of </w:t>
-      </w:r>
-      <w:r>
-        <w:t>self</w:t>
-      </w:r>
-      <w:r>
-        <w:rPr>
-          <w:rFonts w:hint="eastAsia"/>
-        </w:rPr>
-        <w:t>-</w:t>
-      </w:r>
-      <w:r>
-        <w:t>driving vehicle</w:t>
-      </w:r>
-      <w:r>
-        <w:t>s</w:t>
-      </w:r>
-      <w:r>
-        <w:t xml:space="preserve"> </w:t>
-      </w:r>
-      <w:r>
-        <w:t xml:space="preserve">may soon </w:t>
-      </w:r>
-      <w:r>
-        <w:t xml:space="preserve">make </w:t>
-      </w:r>
-      <w:r>
-        <w:t xml:space="preserve">truck driving </w:t>
-      </w:r>
-      <w:r>
-        <w:t>mostly redundant</w:t>
-      </w:r>
-      <w:r>
-        <w:t>,</w:t>
-      </w:r>
-      <w:r>
-        <w:t xml:space="preserve"> as autonomous </w:t>
-      </w:r>
-      <w:r>
-        <w:t>trucks</w:t>
-      </w:r>
-      <w:r>
-        <w:t xml:space="preserve"> </w:t>
-      </w:r>
-      <w:r>
-        <w:t xml:space="preserve">will be able </w:t>
-      </w:r>
-      <w:r>
-        <w:rPr>
-          <w:rFonts w:hint="eastAsia"/>
-        </w:rPr>
-        <w:t xml:space="preserve">to </w:t>
-      </w:r>
-      <w:r>
-        <w:t>travel long</w:t>
-      </w:r>
-      <w:r>
-        <w:rPr>
-          <w:rFonts w:hint="eastAsia"/>
-        </w:rPr>
-        <w:t>-</w:t>
-      </w:r>
-      <w:r>
-        <w:t>distance journeys without stopping</w:t>
-      </w:r>
-      <w:r>
-        <w:t xml:space="preserve">, giving them </w:t>
-      </w:r>
-      <w:r>
-        <w:t>a big lead over human drivers</w:t>
-      </w:r>
-      <w:r>
-        <w:t>.</w:t>
-      </w:r>
-      <w:r>
-        <w:t xml:space="preserve"> They will also </w:t>
-      </w:r>
-      <w:r>
-        <w:t xml:space="preserve">be </w:t>
-      </w:r>
-      <w:r>
-        <w:t>more consistent, and predictable and therefore safer and less likely to be involved in trip delaying incident. Whil</w:t>
-      </w:r>
-      <w:r>
-        <w:t>e</w:t>
-      </w:r>
-      <w:r>
-        <w:t xml:space="preserve"> many drivers may be out a job, this will also likely create positions for maintaining the autonomous vehicles as without a human driver there is no one to correct any errors made during the journey, so maintaining the </w:t>
-      </w:r>
-      <w:r>
-        <w:rPr>
-          <w:rFonts w:hint="eastAsia"/>
-        </w:rPr>
-        <w:t>car</w:t>
-      </w:r>
-      <w:r>
-        <w:t xml:space="preserve">s </w:t>
-      </w:r>
-      <w:r>
-        <w:t xml:space="preserve">will be critical in ensuring </w:t>
-      </w:r>
-      <w:r>
-        <w:t xml:space="preserve">they are functioning correctly. Driverless taxi and delivery services will also be much more consistent, able to give customers much more accurate time estimates for arrival and trip time, </w:t>
-      </w:r>
-      <w:r>
-        <w:t>whil</w:t>
-      </w:r>
-      <w:r>
-        <w:rPr>
-          <w:rFonts w:hint="eastAsia"/>
-        </w:rPr>
-        <w:t>e</w:t>
-      </w:r>
-      <w:r>
-        <w:t xml:space="preserve"> </w:t>
-      </w:r>
-      <w:r>
-        <w:t>also reducing the cost as there is no longer a 2nd human involved in the transaction (don’t need to pay a driver). Obviously</w:t>
-      </w:r>
-      <w:r>
-        <w:t>,</w:t>
-      </w:r>
-      <w:r>
-        <w:t xml:space="preserve"> this will </w:t>
-      </w:r>
-      <w:r>
-        <w:t xml:space="preserve">greatly </w:t>
-      </w:r>
-      <w:r>
-        <w:t>reduce transport jobs, but it will also create additional jobs in the maintaining of these vehicles.</w:t>
-      </w:r>
-    </w:p>
-    <w:p/>
-    <w:p>
-      <w:pPr>
-        <w:pStyle w:val="Heading3"/>
-      </w:pPr>
-      <w:r>
-        <w:t>How will this affect you</w:t>
-      </w:r>
-    </w:p>
-    <w:p>
-      <w:r>
-        <w:t>As someone who does not drive and relies a large amount on public transport</w:t>
-      </w:r>
-      <w:r>
-        <w:rPr>
-          <w:rFonts w:hint="eastAsia"/>
-        </w:rPr>
-        <w:t>,</w:t>
-      </w:r>
-      <w:r>
-        <w:t xml:space="preserve"> </w:t>
-      </w:r>
-      <w:r>
-        <w:t>I see a lot of upsides.</w:t>
-      </w:r>
-      <w:r>
-        <w:t xml:space="preserve"> </w:t>
-      </w:r>
-      <w:r>
-        <w:t>T</w:t>
-      </w:r>
-      <w:r>
-        <w:t>he increase in availability and affordability of the driverless transport services would mean that I could rely on a more consistent transport industry. This would also create safer road condition people who do drive as autonomous vehicles would drive in a much more consistent and predictable manner. A critical mass of autonomous vehicles would also allow for road speeds to increase as a network of vehicles would be unlikely to cause an accident with another vehicle within the network, reducing travel time for personal journeys and deliveries. Other applications of machine learning such as fraud detection will help in less visible helping to increase personal financial and digital account security.</w:t>
-      </w:r>
-    </w:p>
-    <w:p/>
-    <w:p>
-      <w:pPr>
-        <w:pStyle w:val="Heading2"/>
-      </w:pPr>
-      <w:r>
-        <w:lastRenderedPageBreak/>
-        <w:t xml:space="preserve">Topic  4: </w:t>
-      </w:r>
-      <w:r>
-        <w:t>Clouds, services, servers</w:t>
-      </w:r>
-    </w:p>
-    <w:p>
-      <w:pPr>
-        <w:pStyle w:val="Heading3"/>
-      </w:pPr>
-      <w:r>
-        <w:t xml:space="preserve">What </w:t>
-      </w:r>
-      <w:r>
-        <w:t xml:space="preserve">does the Cloud </w:t>
-      </w:r>
-      <w:r>
-        <w:t>do</w:t>
-      </w:r>
-    </w:p>
-    <w:p>
-      <w:r>
-        <w:t xml:space="preserve">Cloud computing is the act of accessing another computer system over the internet and using this remote computers resources for you own purpose. This a simple thing, but the scale it which it is now do allows the cloud to do so much.  </w:t>
-      </w:r>
-    </w:p>
-    <w:p>
-      <w:r>
-        <w:t>For a home user, a common cloud service would be a simple file storage repository. This appeals for the everyday user because it can be accessed from anywhere, for example Microsoft OneDrive or Dropbox. By uploading files to the OneDrive or Dropbox ‘cloud’, you can access these files from any other computer (so long as you logged onto your cloud service account). The cloud is acting as an extra hard drive in this case.</w:t>
-      </w:r>
-    </w:p>
-    <w:p>
-      <w:r>
         <w:t>For a small business, a common cloud service could be an email/file server. Instead of having a local server that stores email and files, these services are provided by the cloud. One advantage of this is cost reduction, especially for a small business. A small business server running in an office requires equipment, maintenance, a cold server room, backup management and procedures for physical tapes. On top of this, a staff member to maintain all this bulky IT infrastructure. The cloud in this circumstance act as a sub-contract for traditional small business IT work.</w:t>
       </w:r>
     </w:p>
@@ -16417,7 +16476,31 @@
         <w:rPr>
           <w:rFonts w:ascii="Calibri" w:eastAsia="Calibri" w:hAnsi="Calibri" w:cs="Calibri"/>
         </w:rPr>
-        <w:t>I believe we had a group of people that want to make a group work well and are prepared to work to that end. This was reflected in our ability to be decisive by sharing our opinions and then respecting the group consensus.  Once a decision was made everyone effortlessly moved to the next work item.</w:t>
+        <w:t>I believe we had a group of people that want</w:t>
+      </w:r>
+      <w:r>
+        <w:rPr>
+          <w:rFonts w:ascii="Calibri" w:eastAsia="Calibri" w:hAnsi="Calibri" w:cs="Calibri"/>
+        </w:rPr>
+        <w:t xml:space="preserve">ed to make the </w:t>
+      </w:r>
+      <w:r>
+        <w:rPr>
+          <w:rFonts w:ascii="Calibri" w:eastAsia="Calibri" w:hAnsi="Calibri" w:cs="Calibri"/>
+        </w:rPr>
+        <w:t xml:space="preserve">group work and </w:t>
+      </w:r>
+      <w:r>
+        <w:rPr>
+          <w:rFonts w:ascii="Calibri" w:eastAsia="Calibri" w:hAnsi="Calibri" w:cs="Calibri"/>
+        </w:rPr>
+        <w:t xml:space="preserve">were </w:t>
+      </w:r>
+      <w:r>
+        <w:rPr>
+          <w:rFonts w:ascii="Calibri" w:eastAsia="Calibri" w:hAnsi="Calibri" w:cs="Calibri"/>
+        </w:rPr>
+        <w:t>prepared to work to that end. This was reflected in our ability to be decisive by sharing our opinions and then respecting the group consensus.  Once a decision was made everyone effortlessly moved to the next work item.</w:t>
       </w:r>
     </w:p>
     <w:p>
@@ -16438,6 +16521,11 @@
       <w:r>
         <w:t>I found our communication channels a bit stinted.  We took a while to find the communication methods that suited the group. We could have been more productive in the middle part of the project. If we had got our communication working better earlier then we may have avoided this</w:t>
       </w:r>
+      <w:r>
+        <w:t>.</w:t>
+      </w:r>
+      <w:bookmarkStart w:id="6" w:name="_GoBack"/>
+      <w:bookmarkEnd w:id="6"/>
     </w:p>
     <w:p>
       <w:pPr>
@@ -16455,7 +16543,31 @@
     </w:p>
     <w:p>
       <w:r>
-        <w:t>WE all occupy different time zones and work requirements. This didn’t cause nearly as much problems as I initially thought it might. Remote communication helped this process as members could pick up where the last had lest off.</w:t>
+        <w:t>W</w:t>
+      </w:r>
+      <w:r>
+        <w:t>e</w:t>
+      </w:r>
+      <w:r>
+        <w:t xml:space="preserve"> all occupy different time zones and </w:t>
+      </w:r>
+      <w:r>
+        <w:t xml:space="preserve">have different </w:t>
+      </w:r>
+      <w:r>
+        <w:t xml:space="preserve">work requirements. This didn’t cause nearly as much problems as I initially thought it might. Remote communication helped </w:t>
+      </w:r>
+      <w:r>
+        <w:t xml:space="preserve">us deal with it. Each member could </w:t>
+      </w:r>
+      <w:r>
+        <w:t>pick up where the last had le</w:t>
+      </w:r>
+      <w:r>
+        <w:t>f</w:t>
+      </w:r>
+      <w:r>
+        <w:t>t off.</w:t>
       </w:r>
     </w:p>
     <w:p>
@@ -16494,8 +16606,221 @@
         <w:pStyle w:val="Heading2"/>
       </w:pPr>
       <w:r>
+        <w:t>Tim Damon</w:t>
+      </w:r>
+    </w:p>
+    <w:p>
+      <w:pPr>
+        <w:pStyle w:val="Heading3"/>
+      </w:pPr>
+      <w:r>
+        <w:t>What went well?</w:t>
+      </w:r>
+    </w:p>
+    <w:p>
+      <w:r>
+        <w:rPr>
+          <w:rFonts w:eastAsia="Calibri" w:cs="Calibri"/>
+        </w:rPr>
+        <w:t>The group was very well organised, using several different outlets for the organisation such as Trello, Slack, Discord and GitHub. Everyone picked up several parts of the project to complete themselves, agreeing to collaborate it all through GitHub. We had a clear list of tasks and who was assigned to what through the Trello board setup by Anthony.</w:t>
+      </w:r>
+    </w:p>
+    <w:p>
+      <w:pPr>
+        <w:pStyle w:val="Heading3"/>
+      </w:pPr>
+      <w:r>
+        <w:t>What could be improved?</w:t>
+      </w:r>
+    </w:p>
+    <w:p>
+      <w:r>
+        <w:rPr>
+          <w:rFonts w:eastAsia="Calibri" w:cs="Calibri"/>
+        </w:rPr>
+        <w:t>Tasks assigned could be completed more quickly (myself included). More consistent group chats (through Discord) as we only got together a few times and it was never able to be all of us at once.</w:t>
+      </w:r>
+    </w:p>
+    <w:p>
+      <w:pPr>
+        <w:pStyle w:val="Heading3"/>
+      </w:pPr>
+      <w:r>
+        <w:t>At least one thing that was surprising?</w:t>
+      </w:r>
+    </w:p>
+    <w:p>
+      <w:r>
+        <w:rPr>
+          <w:rFonts w:eastAsia="Calibri" w:cs="Calibri"/>
+        </w:rPr>
+        <w:t>How easy it was to organise everything with each person in the group without ever getting to meet face to face. Trello made creating a list of tasks and assigning them incredibly easy and that list was always there so you knew what needed doing and who was doing what.</w:t>
+      </w:r>
+    </w:p>
+    <w:p>
+      <w:pPr>
+        <w:pStyle w:val="Heading3"/>
+      </w:pPr>
+      <w:r>
+        <w:t>At least one thing that you have learned about groups?</w:t>
+      </w:r>
+    </w:p>
+    <w:p>
+      <w:r>
+        <w:rPr>
+          <w:rFonts w:eastAsia="Calibri" w:cs="Calibri"/>
+        </w:rPr>
+        <w:t>That each individual putting in effort helps everyone else work load and that organisation is key, effective organisation can turn a large task into something much more manageable.</w:t>
+      </w:r>
+    </w:p>
+    <w:p>
+      <w:pPr>
+        <w:rPr>
+          <w:rFonts w:ascii="Calibri" w:eastAsia="Calibri" w:hAnsi="Calibri" w:cs="Calibri"/>
+        </w:rPr>
+      </w:pPr>
+    </w:p>
+    <w:p>
+      <w:pPr>
+        <w:rPr>
+          <w:rFonts w:ascii="Calibri" w:eastAsia="Calibri" w:hAnsi="Calibri" w:cs="Calibri"/>
+        </w:rPr>
+      </w:pPr>
+    </w:p>
+    <w:p>
+      <w:pPr>
+        <w:pStyle w:val="Heading2"/>
+        <w:rPr>
+          <w:rFonts w:ascii="Calibri" w:hAnsi="Calibri"/>
+        </w:rPr>
+      </w:pPr>
+      <w:r>
+        <w:t>Shaun Lottey</w:t>
+      </w:r>
+    </w:p>
+    <w:p>
+      <w:pPr>
+        <w:pStyle w:val="Heading3"/>
+      </w:pPr>
+      <w:r>
+        <w:t>What went well?</w:t>
+      </w:r>
+    </w:p>
+    <w:p>
+      <w:pPr>
+        <w:pStyle w:val="Heading3"/>
+      </w:pPr>
+      <w:r>
+        <w:t>What could be improved?</w:t>
+      </w:r>
+    </w:p>
+    <w:p>
+      <w:pPr>
+        <w:pStyle w:val="Heading3"/>
+      </w:pPr>
+      <w:r>
+        <w:t>At least one thing that was surprising?</w:t>
+      </w:r>
+    </w:p>
+    <w:p>
+      <w:pPr>
+        <w:pStyle w:val="Heading3"/>
+        <w:rPr>
+          <w:rFonts w:ascii="Calibri" w:hAnsi="Calibri"/>
+        </w:rPr>
+      </w:pPr>
+      <w:r>
+        <w:t>At least one thing that you have learned about groups?</w:t>
+      </w:r>
+    </w:p>
+    <w:p>
+      <w:pPr>
+        <w:rPr>
+          <w:rFonts w:ascii="Calibri" w:eastAsia="Calibri" w:hAnsi="Calibri" w:cs="Calibri"/>
+        </w:rPr>
+      </w:pPr>
+    </w:p>
+    <w:p>
+      <w:pPr>
+        <w:pStyle w:val="Heading2"/>
+        <w:rPr>
+          <w:rFonts w:ascii="Calibri" w:hAnsi="Calibri"/>
+        </w:rPr>
+      </w:pPr>
+      <w:r>
+        <w:t>Jake McAndrew</w:t>
+      </w:r>
+    </w:p>
+    <w:p>
+      <w:pPr>
+        <w:pStyle w:val="Heading3"/>
+      </w:pPr>
+      <w:r>
+        <w:t>What went well?</w:t>
+      </w:r>
+    </w:p>
+    <w:p>
+      <w:r>
+        <w:t>I feel our group was very well organised, I’ve never used trello before, but it was a very useful tool to keep up to date on what needed to be done. Even though I found it very difficult to be online at the same time as the other group members due to my work schedule, I still feel like I always had clear direction on what needed to be done thanks to other team members.</w:t>
+      </w:r>
+    </w:p>
+    <w:p>
+      <w:pPr>
+        <w:pStyle w:val="Heading3"/>
+      </w:pPr>
+      <w:r>
+        <w:t>What could be improved?</w:t>
+      </w:r>
+    </w:p>
+    <w:p>
+      <w:r>
+        <w:t xml:space="preserve">I feel like the team worked pretty well together, the only major improvement I can see has to do with my personal time management and being more involved in group calls and discussions. </w:t>
+      </w:r>
+    </w:p>
+    <w:p>
+      <w:pPr>
+        <w:pStyle w:val="Heading3"/>
+      </w:pPr>
+      <w:r>
+        <w:t>At least one thing that was surprising?</w:t>
+      </w:r>
+    </w:p>
+    <w:p>
+      <w:r>
+        <w:t xml:space="preserve">One thing that was surprising was how organised and friendly everyone was. I have never done group work over the internet before and I was very surprised how smoothly everything went even with my limited time. </w:t>
+      </w:r>
+    </w:p>
+    <w:p>
+      <w:pPr>
+        <w:pStyle w:val="Heading3"/>
+      </w:pPr>
+      <w:r>
         <w:lastRenderedPageBreak/>
-        <w:t>Tim Damon</w:t>
+        <w:t>At least one thing that you have learned about groups?</w:t>
+      </w:r>
+    </w:p>
+    <w:p>
+      <w:r>
+        <w:t xml:space="preserve">Group work is so much easier when everyone communicates and is organised </w:t>
+      </w:r>
+    </w:p>
+    <w:p/>
+    <w:p>
+      <w:pPr>
+        <w:rPr>
+          <w:rFonts w:ascii="Calibri" w:eastAsia="Calibri" w:hAnsi="Calibri" w:cs="Calibri"/>
+        </w:rPr>
+      </w:pPr>
+    </w:p>
+    <w:p>
+      <w:pPr>
+        <w:pStyle w:val="Heading2"/>
+        <w:rPr>
+          <w:rFonts w:ascii="Calibri" w:hAnsi="Calibri"/>
+        </w:rPr>
+      </w:pPr>
+      <w:r>
+        <w:t>Jason Tilgner</w:t>
       </w:r>
     </w:p>
     <w:p>
@@ -16508,10 +16833,90 @@
     </w:p>
     <w:p>
       <w:r>
+        <w:t>The team had some good organisation every was keen to get into the assignment, we probably didn’t have much of a structure at the start but Anthony was able to organise us and sort of become our team adviser. We used some different industry tools to be able to organise and set up a clear schedule, on who had to do what and when. Everyone was able to complete their part and make proper updates into GitHub. Some of the tools we used where trello, slack, and discord. It was also interesting to see everyone’s different industry views.</w:t>
+      </w:r>
+    </w:p>
+    <w:p>
+      <w:pPr>
+        <w:pStyle w:val="Heading3"/>
+      </w:pPr>
+      <w:r>
+        <w:t>What could be improved?</w:t>
+      </w:r>
+    </w:p>
+    <w:p>
+      <w:r>
+        <w:t>Just a bit of hesitation at the start to get tasks started and probably not spreading them out as late as we have. At some points it felt like it was taking a bit long on certain tasks.</w:t>
+      </w:r>
+    </w:p>
+    <w:p>
+      <w:pPr>
+        <w:pStyle w:val="Heading3"/>
+      </w:pPr>
+      <w:r>
+        <w:t>At least one thing that was surprising?</w:t>
+      </w:r>
+    </w:p>
+    <w:p>
+      <w:r>
+        <w:t>How easy and quick it was to organise everyone to get in communication to work out tasks and who was doing what. That everyone went off and did the task required, and generally above what was required. That members asking for each other opinions or asking for help if unsure, instead of just doing their own thing.</w:t>
+      </w:r>
+    </w:p>
+    <w:p>
+      <w:pPr>
+        <w:rPr>
+          <w:color w:val="4472C4" w:themeColor="accent1"/>
+        </w:rPr>
+      </w:pPr>
+      <w:r>
+        <w:rPr>
+          <w:color w:val="4472C4" w:themeColor="accent1"/>
+        </w:rPr>
+        <w:t>At least one thing that you have learned about groups?</w:t>
+      </w:r>
+    </w:p>
+    <w:p>
+      <w:r>
+        <w:t>That being organised at the start helps and that having helpful + willing team mates makes everything a lot smoother.</w:t>
+      </w:r>
+    </w:p>
+    <w:p>
+      <w:pPr>
+        <w:rPr>
+          <w:rFonts w:ascii="Calibri" w:eastAsia="Calibri" w:hAnsi="Calibri" w:cs="Calibri"/>
+        </w:rPr>
+      </w:pPr>
+    </w:p>
+    <w:p>
+      <w:pPr>
+        <w:pStyle w:val="Heading2"/>
+        <w:rPr>
+          <w:rFonts w:ascii="Calibri" w:hAnsi="Calibri"/>
+        </w:rPr>
+      </w:pPr>
+      <w:r>
+        <w:t>Jason Walstab</w:t>
+      </w:r>
+    </w:p>
+    <w:p>
+      <w:pPr>
+        <w:pStyle w:val="Heading3"/>
+      </w:pPr>
+      <w:r>
+        <w:t>What went well?</w:t>
+      </w:r>
+    </w:p>
+    <w:p>
+      <w:pPr>
+        <w:rPr>
+          <w:rFonts w:ascii="Calibri" w:eastAsia="Calibri" w:hAnsi="Calibri" w:cs="Calibri"/>
+        </w:rPr>
+      </w:pPr>
+      <w:r>
         <w:rPr>
           <w:rFonts w:eastAsia="Calibri" w:cs="Calibri"/>
         </w:rPr>
-        <w:t>The group was very well organised, using several different outlets for the organisation such as Trello, Slack, Discord and GitHub. Everyone picked up several parts of the project to complete themselves, agreeing to collaborate it all through GitHub. We had a clear list of tasks and who was assigned to what through the Trello board setup by Anthony.</w:t>
+        <w:t>What went well was the good organisation via Trello, an organisational online application, thanks to Anthony Brown. This allowed us to really focus on what we had to do as well as well have a clear list and direction on what we should be working on, who should be working on what and when things are done. Another highlight was the IT interview organised by Shaun Lottey which was very insightful as the IT professional we interviewed had great insights into the IT industry.</w:t>
       </w:r>
     </w:p>
     <w:p>
@@ -16523,11 +16928,16 @@
       </w:r>
     </w:p>
     <w:p>
+      <w:pPr>
+        <w:rPr>
+          <w:rFonts w:ascii="Calibri" w:eastAsia="Calibri" w:hAnsi="Calibri" w:cs="Calibri"/>
+        </w:rPr>
+      </w:pPr>
       <w:r>
         <w:rPr>
           <w:rFonts w:eastAsia="Calibri" w:cs="Calibri"/>
         </w:rPr>
-        <w:t>Tasks assigned could be completed more quickly (myself included). More consistent group chats (through Discord) as we only got together a few times and it was never able to be all of us at once.</w:t>
+        <w:t>Meeting deadlines and getting work done faster, sometimes we seem to have been trailing at a slower pace than I would have liked, and the group work ended up being dragged out over a longer period than I thought we would get it done in.</w:t>
       </w:r>
     </w:p>
     <w:p>
@@ -16539,324 +16949,27 @@
       </w:r>
     </w:p>
     <w:p>
+      <w:pPr>
+        <w:rPr>
+          <w:rFonts w:ascii="Calibri" w:eastAsia="Calibri" w:hAnsi="Calibri" w:cs="Calibri"/>
+        </w:rPr>
+      </w:pPr>
       <w:r>
         <w:rPr>
           <w:rFonts w:eastAsia="Calibri" w:cs="Calibri"/>
         </w:rPr>
-        <w:t>How easy it was to organise everything with each person in the group without ever getting to meet face to face. Trello made creating a list of tasks and assigning them incredibly easy and that list was always there so you knew what needed doing and who was doing what.</w:t>
+        <w:t>I was surprised at how effective it was to communicate and work online without the need for face to face interaction. In some ways it was more effective than working onsite in a team as we could easily post and share our documents in a central location.</w:t>
       </w:r>
     </w:p>
     <w:p>
       <w:pPr>
         <w:pStyle w:val="Heading3"/>
-      </w:pPr>
-      <w:r>
-        <w:t>At least one thing that you have learned about groups?</w:t>
-      </w:r>
-    </w:p>
-    <w:p>
-      <w:r>
-        <w:rPr>
-          <w:rFonts w:eastAsia="Calibri" w:cs="Calibri"/>
-        </w:rPr>
-        <w:t>That each individual putting in effort helps everyone else work load and that organisation is key, effective organisation can turn a large task into something much more manageable.</w:t>
-      </w:r>
-    </w:p>
-    <w:p>
-      <w:pPr>
-        <w:rPr>
-          <w:rFonts w:ascii="Calibri" w:eastAsia="Calibri" w:hAnsi="Calibri" w:cs="Calibri"/>
-        </w:rPr>
-      </w:pPr>
-    </w:p>
-    <w:p>
-      <w:pPr>
-        <w:rPr>
-          <w:rFonts w:ascii="Calibri" w:eastAsia="Calibri" w:hAnsi="Calibri" w:cs="Calibri"/>
-        </w:rPr>
-      </w:pPr>
-    </w:p>
-    <w:p>
-      <w:pPr>
-        <w:pStyle w:val="Heading2"/>
         <w:rPr>
           <w:rFonts w:ascii="Calibri" w:hAnsi="Calibri"/>
         </w:rPr>
       </w:pPr>
       <w:r>
-        <w:t>Shaun Lottey</w:t>
-      </w:r>
-    </w:p>
-    <w:p>
-      <w:pPr>
-        <w:pStyle w:val="Heading3"/>
-      </w:pPr>
-      <w:r>
-        <w:t>What went well?</w:t>
-      </w:r>
-    </w:p>
-    <w:p>
-      <w:pPr>
-        <w:pStyle w:val="Heading3"/>
-      </w:pPr>
-      <w:r>
-        <w:t>What could be improved?</w:t>
-      </w:r>
-    </w:p>
-    <w:p>
-      <w:pPr>
-        <w:pStyle w:val="Heading3"/>
-      </w:pPr>
-      <w:r>
-        <w:t>At least one thing that was surprising?</w:t>
-      </w:r>
-    </w:p>
-    <w:p>
-      <w:pPr>
-        <w:pStyle w:val="Heading3"/>
-        <w:rPr>
-          <w:rFonts w:ascii="Calibri" w:hAnsi="Calibri"/>
-        </w:rPr>
-      </w:pPr>
-      <w:r>
-        <w:t>At least one thing that you have learned about groups?</w:t>
-      </w:r>
-    </w:p>
-    <w:p>
-      <w:pPr>
-        <w:rPr>
-          <w:rFonts w:ascii="Calibri" w:eastAsia="Calibri" w:hAnsi="Calibri" w:cs="Calibri"/>
-        </w:rPr>
-      </w:pPr>
-    </w:p>
-    <w:p>
-      <w:pPr>
-        <w:pStyle w:val="Heading2"/>
-        <w:rPr>
-          <w:rFonts w:ascii="Calibri" w:hAnsi="Calibri"/>
-        </w:rPr>
-      </w:pPr>
-      <w:r>
-        <w:t>Jake McAndrew</w:t>
-      </w:r>
-    </w:p>
-    <w:p>
-      <w:pPr>
-        <w:pStyle w:val="Heading3"/>
-      </w:pPr>
-      <w:r>
-        <w:t>What went well?</w:t>
-      </w:r>
-    </w:p>
-    <w:p>
-      <w:r>
-        <w:t>I feel our group was very well organised, I’ve never used trello before, but it was a very useful tool to keep up to date on what needed to be done. Even though I found it very difficult to be online at the same time as the other group members due to my work schedule, I still feel like I always had clear direction on what needed to be done thanks to other team members.</w:t>
-      </w:r>
-    </w:p>
-    <w:p>
-      <w:pPr>
-        <w:pStyle w:val="Heading3"/>
-      </w:pPr>
-      <w:r>
-        <w:t>What could be improved?</w:t>
-      </w:r>
-    </w:p>
-    <w:p>
-      <w:r>
-        <w:t xml:space="preserve">I feel like the team worked pretty well together, the only major improvement I can see has to do with my personal time management and being more involved in group calls and discussions. </w:t>
-      </w:r>
-    </w:p>
-    <w:p>
-      <w:pPr>
-        <w:pStyle w:val="Heading3"/>
-      </w:pPr>
-      <w:r>
-        <w:t>At least one thing that was surprising?</w:t>
-      </w:r>
-    </w:p>
-    <w:p>
-      <w:r>
-        <w:t xml:space="preserve">One thing that was surprising was how organised and friendly everyone was. I have never done group work over the internet before and I was very surprised how smoothly everything went even with my limited time. </w:t>
-      </w:r>
-    </w:p>
-    <w:p>
-      <w:pPr>
-        <w:pStyle w:val="Heading3"/>
-      </w:pPr>
-      <w:r>
-        <w:t>At least one thing that you have learned about groups?</w:t>
-      </w:r>
-    </w:p>
-    <w:p>
-      <w:r>
-        <w:t xml:space="preserve">Group work is so much easier when everyone communicates and is organised </w:t>
-      </w:r>
-    </w:p>
-    <w:p/>
-    <w:p>
-      <w:pPr>
-        <w:rPr>
-          <w:rFonts w:ascii="Calibri" w:eastAsia="Calibri" w:hAnsi="Calibri" w:cs="Calibri"/>
-        </w:rPr>
-      </w:pPr>
-    </w:p>
-    <w:p>
-      <w:pPr>
-        <w:pStyle w:val="Heading2"/>
-        <w:rPr>
-          <w:rFonts w:ascii="Calibri" w:hAnsi="Calibri"/>
-        </w:rPr>
-      </w:pPr>
-      <w:r>
-        <w:t>Jason Tilgner</w:t>
-      </w:r>
-    </w:p>
-    <w:p>
-      <w:pPr>
-        <w:pStyle w:val="Heading3"/>
-      </w:pPr>
-      <w:r>
-        <w:t>What went well?</w:t>
-      </w:r>
-    </w:p>
-    <w:p>
-      <w:r>
-        <w:t>The team had some good organisation every was keen to get into the assignment, we probably didn’t have much of a structure at the start but Anthony was able to organise us and sort of become our team adviser. We used some different industry tools to be able to organise and set up a clear schedule, on who had to do what and when. Everyone was able to complete their part and make proper updates into GitHub. Some of the tools we used where trello, slack, and discord. It was also interesting to see everyone’s different industry views.</w:t>
-      </w:r>
-    </w:p>
-    <w:p>
-      <w:pPr>
-        <w:pStyle w:val="Heading3"/>
-      </w:pPr>
-      <w:r>
-        <w:t>What could be improved?</w:t>
-      </w:r>
-    </w:p>
-    <w:p>
-      <w:r>
-        <w:t>Just a bit of hesitation at the start to get tasks started and probably not spreading them out as late as we have. At some points it felt like it was taking a bit long on certain tasks.</w:t>
-      </w:r>
-    </w:p>
-    <w:p>
-      <w:pPr>
-        <w:pStyle w:val="Heading3"/>
-      </w:pPr>
-      <w:r>
-        <w:t>At least one thing that was surprising?</w:t>
-      </w:r>
-    </w:p>
-    <w:p>
-      <w:r>
-        <w:t>How easy and quick it was to organise everyone to get in communication to work out tasks and who was doing what. That everyone went off and did the task required, and generally above what was required. That members asking for each other opinions or asking for help if unsure, instead of just doing their own thing.</w:t>
-      </w:r>
-    </w:p>
-    <w:p>
-      <w:pPr>
-        <w:rPr>
-          <w:color w:val="4472C4" w:themeColor="accent1"/>
-        </w:rPr>
-      </w:pPr>
-      <w:r>
-        <w:rPr>
-          <w:color w:val="4472C4" w:themeColor="accent1"/>
-        </w:rPr>
-        <w:t>At least one thing that you have learned about groups?</w:t>
-      </w:r>
-    </w:p>
-    <w:p>
-      <w:r>
-        <w:t>That being organised at the start helps and that having helpful + willing team mates makes everything a lot smoother.</w:t>
-      </w:r>
-    </w:p>
-    <w:p>
-      <w:pPr>
-        <w:rPr>
-          <w:rFonts w:ascii="Calibri" w:eastAsia="Calibri" w:hAnsi="Calibri" w:cs="Calibri"/>
-        </w:rPr>
-      </w:pPr>
-    </w:p>
-    <w:p>
-      <w:pPr>
-        <w:pStyle w:val="Heading2"/>
-        <w:rPr>
-          <w:rFonts w:ascii="Calibri" w:hAnsi="Calibri"/>
-        </w:rPr>
-      </w:pPr>
-      <w:r>
-        <w:t>Jason Walstab</w:t>
-      </w:r>
-    </w:p>
-    <w:p>
-      <w:pPr>
-        <w:pStyle w:val="Heading3"/>
-      </w:pPr>
-      <w:r>
-        <w:t>What went well?</w:t>
-      </w:r>
-    </w:p>
-    <w:p>
-      <w:pPr>
-        <w:rPr>
-          <w:rFonts w:ascii="Calibri" w:eastAsia="Calibri" w:hAnsi="Calibri" w:cs="Calibri"/>
-        </w:rPr>
-      </w:pPr>
-      <w:r>
-        <w:rPr>
-          <w:rFonts w:eastAsia="Calibri" w:cs="Calibri"/>
-        </w:rPr>
-        <w:t>What went well was the good organisation via Trello, an organisational online application, thanks to Anthony Brown. This allowed us to really focus on what we had to do as well as well have a clear list and direction on what we should be working on, who should be working on what and when things are done. Another highlight was the IT interview organised by Shaun Lottey which was very insightful as the IT professional we interviewed had great insights into the IT industry.</w:t>
-      </w:r>
-    </w:p>
-    <w:p>
-      <w:pPr>
-        <w:pStyle w:val="Heading3"/>
-      </w:pPr>
-      <w:r>
-        <w:t>What could be improved?</w:t>
-      </w:r>
-    </w:p>
-    <w:p>
-      <w:pPr>
-        <w:rPr>
-          <w:rFonts w:ascii="Calibri" w:eastAsia="Calibri" w:hAnsi="Calibri" w:cs="Calibri"/>
-        </w:rPr>
-      </w:pPr>
-      <w:r>
-        <w:rPr>
-          <w:rFonts w:eastAsia="Calibri" w:cs="Calibri"/>
-        </w:rPr>
-        <w:t>Meeting deadlines and getting work done faster, sometimes we seem to have been trailing at a slower pace than I would have liked, and the group work ended up being dragged out over a longer period than I thought we would get it done in.</w:t>
-      </w:r>
-    </w:p>
-    <w:p>
-      <w:pPr>
-        <w:pStyle w:val="Heading3"/>
-      </w:pPr>
-      <w:r>
-        <w:t>At least one thing that was surprising?</w:t>
-      </w:r>
-    </w:p>
-    <w:p>
-      <w:pPr>
-        <w:rPr>
-          <w:rFonts w:ascii="Calibri" w:eastAsia="Calibri" w:hAnsi="Calibri" w:cs="Calibri"/>
-        </w:rPr>
-      </w:pPr>
-      <w:r>
-        <w:rPr>
-          <w:rFonts w:eastAsia="Calibri" w:cs="Calibri"/>
-        </w:rPr>
-        <w:t>I was surprised at how effective it was to communicate and work online without the need for face to face interaction. In some ways it was more effective than working onsite in a team as we could easily post and share our documents in a central location.</w:t>
-      </w:r>
-    </w:p>
-    <w:p>
-      <w:pPr>
-        <w:pStyle w:val="Heading3"/>
-        <w:rPr>
-          <w:rFonts w:ascii="Calibri" w:hAnsi="Calibri"/>
-        </w:rPr>
-      </w:pPr>
-      <w:r>
+        <w:lastRenderedPageBreak/>
         <w:t>At least one thing that you have learned about groups?</w:t>
       </w:r>
     </w:p>

</xml_diff>